<commit_message>
Media in thumbnail posodobitve (22)
</commit_message>
<xml_diff>
--- a/media/22_1__Nove politične stranke.docx
+++ b/media/22_1__Nove politične stranke.docx
@@ -73,14 +73,14 @@
           <w:sz w:val="24"/>
           <w:szCs w:val="24"/>
         </w:rPr>
-        <w:t>konec osemdesetih let</w:t>
-      </w:r>
-      <w:r>
-        <w:rPr>
-          <w:sz w:val="24"/>
-          <w:szCs w:val="24"/>
-        </w:rPr>
-        <w:t xml:space="preserve"> hitro slabšale, partijski vrh pa</w:t>
+        <w:t xml:space="preserve">konec osemdesetih </w:t>
+      </w:r>
+      <w:r>
+        <w:rPr>
+          <w:sz w:val="24"/>
+          <w:szCs w:val="24"/>
+        </w:rPr>
+        <w:t>hitro slabšale, partijski vrh pa</w:t>
       </w:r>
       <w:r>
         <w:rPr>
@@ -129,7 +129,21 @@
           <w:sz w:val="24"/>
           <w:szCs w:val="24"/>
         </w:rPr>
-        <w:t xml:space="preserve"> se je pospešeno</w:t>
+        <w:t xml:space="preserve"> se je</w:t>
+      </w:r>
+      <w:r>
+        <w:rPr>
+          <w:sz w:val="24"/>
+          <w:szCs w:val="24"/>
+        </w:rPr>
+        <w:t xml:space="preserve"> iz civilnodružbenih gibanj</w:t>
+      </w:r>
+      <w:r>
+        <w:rPr>
+          <w:sz w:val="24"/>
+          <w:szCs w:val="24"/>
+        </w:rPr>
+        <w:t xml:space="preserve"> pospešeno</w:t>
       </w:r>
       <w:r>
         <w:rPr>
@@ -185,7 +199,22 @@
           <w:sz w:val="24"/>
           <w:szCs w:val="24"/>
         </w:rPr>
-        <w:t xml:space="preserve"> - zavzemale so se za</w:t>
+        <w:t xml:space="preserve"> </w:t>
+      </w:r>
+      <w:r>
+        <w:rPr>
+          <w:sz w:val="24"/>
+          <w:szCs w:val="24"/>
+          <w:lang w:val="en-US"/>
+        </w:rPr>
+        <w:t>–</w:t>
+      </w:r>
+      <w:r>
+        <w:rPr>
+          <w:sz w:val="24"/>
+          <w:szCs w:val="24"/>
+        </w:rPr>
+        <w:t xml:space="preserve"> zavzemale so se za</w:t>
       </w:r>
       <w:r>
         <w:rPr>
@@ -265,7 +294,67 @@
           <w:sz w:val="24"/>
           <w:szCs w:val="24"/>
         </w:rPr>
-        <w:t>»Množično ustanavljanje novih strank«, Tomaž Lavrič, Diareja, Mladina 1989</w:t>
+        <w:t xml:space="preserve">Tomaž Lavrič, Diareja, </w:t>
+      </w:r>
+      <w:r>
+        <w:rPr>
+          <w:i/>
+          <w:iCs/>
+          <w:color w:val="4472C4" w:themeColor="accent1"/>
+          <w:sz w:val="24"/>
+          <w:szCs w:val="24"/>
+        </w:rPr>
+        <w:t xml:space="preserve">»Množično ustanavljanje novih strank« </w:t>
+      </w:r>
+      <w:r>
+        <w:rPr>
+          <w:i/>
+          <w:iCs/>
+          <w:color w:val="4472C4" w:themeColor="accent1"/>
+          <w:sz w:val="24"/>
+          <w:szCs w:val="24"/>
+        </w:rPr>
+        <w:t>(</w:t>
+      </w:r>
+      <w:r>
+        <w:rPr>
+          <w:i/>
+          <w:iCs/>
+          <w:color w:val="4472C4" w:themeColor="accent1"/>
+          <w:sz w:val="24"/>
+          <w:szCs w:val="24"/>
+        </w:rPr>
+        <w:t>Mladina</w:t>
+      </w:r>
+      <w:r>
+        <w:rPr>
+          <w:i/>
+          <w:iCs/>
+          <w:color w:val="4472C4" w:themeColor="accent1"/>
+          <w:sz w:val="24"/>
+          <w:szCs w:val="24"/>
+        </w:rPr>
+        <w:t>,</w:t>
+      </w:r>
+      <w:r>
+        <w:rPr>
+          <w:i/>
+          <w:iCs/>
+          <w:color w:val="4472C4" w:themeColor="accent1"/>
+          <w:sz w:val="24"/>
+          <w:szCs w:val="24"/>
+        </w:rPr>
+        <w:t xml:space="preserve"> 1989</w:t>
+      </w:r>
+      <w:r>
+        <w:rPr>
+          <w:i/>
+          <w:iCs/>
+          <w:color w:val="4472C4" w:themeColor="accent1"/>
+          <w:sz w:val="24"/>
+          <w:szCs w:val="24"/>
+        </w:rPr>
+        <w:t>)</w:t>
       </w:r>
     </w:p>
     <w:p>
@@ -695,21 +784,7 @@
                 <w:sz w:val="24"/>
                 <w:szCs w:val="24"/>
               </w:rPr>
-              <w:t>Peter Kovačič, kasneje</w:t>
-            </w:r>
-            <w:r>
-              <w:rPr>
-                <w:sz w:val="24"/>
-                <w:szCs w:val="24"/>
-              </w:rPr>
-              <w:t xml:space="preserve"> pa</w:t>
-            </w:r>
-            <w:r>
-              <w:rPr>
-                <w:sz w:val="24"/>
-                <w:szCs w:val="24"/>
-              </w:rPr>
-              <w:t xml:space="preserve"> Lojze Peterle</w:t>
+              <w:t>Peter Kovačič, kasneje Lojze Peterle</w:t>
             </w:r>
           </w:p>
         </w:tc>
@@ -990,7 +1065,21 @@
           <w:sz w:val="24"/>
           <w:szCs w:val="24"/>
         </w:rPr>
-        <w:t xml:space="preserve">V prvih mesecih svojega obstoja so se novonastale zveze in gibanja srečevali </w:t>
+        <w:t>V prvih mesecih svojega obstoja so se novonastale zveze in gibanja srečeval</w:t>
+      </w:r>
+      <w:r>
+        <w:rPr>
+          <w:sz w:val="24"/>
+          <w:szCs w:val="24"/>
+        </w:rPr>
+        <w:t>e</w:t>
+      </w:r>
+      <w:r>
+        <w:rPr>
+          <w:sz w:val="24"/>
+          <w:szCs w:val="24"/>
+        </w:rPr>
+        <w:t xml:space="preserve"> </w:t>
       </w:r>
       <w:r>
         <w:rPr>
@@ -1108,7 +1197,127 @@
           <w:szCs w:val="24"/>
         </w:rPr>
         <w:lastRenderedPageBreak/>
-        <w:t>Časopis: »Stare in nove politične stranke«, Družina, 25.2.1990, str. 7-10</w:t>
+        <w:t>Odzivi v č</w:t>
+      </w:r>
+      <w:r>
+        <w:rPr>
+          <w:i/>
+          <w:iCs/>
+          <w:color w:val="4472C4" w:themeColor="accent1"/>
+          <w:sz w:val="24"/>
+          <w:szCs w:val="24"/>
+        </w:rPr>
+        <w:t>asopis</w:t>
+      </w:r>
+      <w:r>
+        <w:rPr>
+          <w:i/>
+          <w:iCs/>
+          <w:color w:val="4472C4" w:themeColor="accent1"/>
+          <w:sz w:val="24"/>
+          <w:szCs w:val="24"/>
+        </w:rPr>
+        <w:t>ju</w:t>
+      </w:r>
+      <w:r>
+        <w:rPr>
+          <w:i/>
+          <w:iCs/>
+          <w:color w:val="4472C4" w:themeColor="accent1"/>
+          <w:sz w:val="24"/>
+          <w:szCs w:val="24"/>
+        </w:rPr>
+        <w:t xml:space="preserve">: »Stare in nove politične stranke« </w:t>
+      </w:r>
+      <w:r>
+        <w:rPr>
+          <w:i/>
+          <w:iCs/>
+          <w:color w:val="4472C4" w:themeColor="accent1"/>
+          <w:sz w:val="24"/>
+          <w:szCs w:val="24"/>
+        </w:rPr>
+        <w:t>(</w:t>
+      </w:r>
+      <w:r>
+        <w:rPr>
+          <w:i/>
+          <w:iCs/>
+          <w:color w:val="4472C4" w:themeColor="accent1"/>
+          <w:sz w:val="24"/>
+          <w:szCs w:val="24"/>
+        </w:rPr>
+        <w:t>Družina, 25.</w:t>
+      </w:r>
+      <w:r>
+        <w:rPr>
+          <w:i/>
+          <w:iCs/>
+          <w:color w:val="4472C4" w:themeColor="accent1"/>
+          <w:sz w:val="24"/>
+          <w:szCs w:val="24"/>
+        </w:rPr>
+        <w:t xml:space="preserve"> </w:t>
+      </w:r>
+      <w:r>
+        <w:rPr>
+          <w:i/>
+          <w:iCs/>
+          <w:color w:val="4472C4" w:themeColor="accent1"/>
+          <w:sz w:val="24"/>
+          <w:szCs w:val="24"/>
+        </w:rPr>
+        <w:t>2.</w:t>
+      </w:r>
+      <w:r>
+        <w:rPr>
+          <w:i/>
+          <w:iCs/>
+          <w:color w:val="4472C4" w:themeColor="accent1"/>
+          <w:sz w:val="24"/>
+          <w:szCs w:val="24"/>
+        </w:rPr>
+        <w:t xml:space="preserve"> </w:t>
+      </w:r>
+      <w:r>
+        <w:rPr>
+          <w:i/>
+          <w:iCs/>
+          <w:color w:val="4472C4" w:themeColor="accent1"/>
+          <w:sz w:val="24"/>
+          <w:szCs w:val="24"/>
+        </w:rPr>
+        <w:t>1990, str. 7</w:t>
+      </w:r>
+      <w:r>
+        <w:rPr>
+          <w:i/>
+          <w:iCs/>
+          <w:color w:val="4472C4" w:themeColor="accent1"/>
+          <w:sz w:val="24"/>
+          <w:szCs w:val="24"/>
+        </w:rPr>
+        <w:t>–</w:t>
+      </w:r>
+      <w:r>
+        <w:rPr>
+          <w:i/>
+          <w:iCs/>
+          <w:color w:val="4472C4" w:themeColor="accent1"/>
+          <w:sz w:val="24"/>
+          <w:szCs w:val="24"/>
+        </w:rPr>
+        <w:t>10</w:t>
+      </w:r>
+      <w:r>
+        <w:rPr>
+          <w:i/>
+          <w:iCs/>
+          <w:color w:val="4472C4" w:themeColor="accent1"/>
+          <w:sz w:val="24"/>
+          <w:szCs w:val="24"/>
+        </w:rPr>
+        <w:t>)</w:t>
       </w:r>
     </w:p>
     <w:p>
@@ -1447,7 +1656,27 @@
           <w:sz w:val="24"/>
           <w:szCs w:val="24"/>
         </w:rPr>
-        <w:t xml:space="preserve"> Konec leta 1990 se je zveza preimenovala v Slovensko kmečko zvezo-ljudsko stranko, po osamosvojitvi pa v Slovensko ljudsko stranko.</w:t>
+        <w:t xml:space="preserve"> Konec leta 1990 se je zveza preimenovala v Slovensko kmečko zvezo</w:t>
+      </w:r>
+      <w:r>
+        <w:rPr>
+          <w:i/>
+          <w:iCs/>
+          <w:color w:val="70AD47" w:themeColor="accent6"/>
+          <w:sz w:val="24"/>
+          <w:szCs w:val="24"/>
+        </w:rPr>
+        <w:t xml:space="preserve"> – L</w:t>
+      </w:r>
+      <w:r>
+        <w:rPr>
+          <w:i/>
+          <w:iCs/>
+          <w:color w:val="70AD47" w:themeColor="accent6"/>
+          <w:sz w:val="24"/>
+          <w:szCs w:val="24"/>
+        </w:rPr>
+        <w:t>judsko stranko, po osamosvojitvi pa v Slovensko ljudsko stranko.</w:t>
       </w:r>
     </w:p>
     <w:p>
@@ -1473,20 +1702,106 @@
           <w:sz w:val="24"/>
           <w:szCs w:val="24"/>
         </w:rPr>
-        <w:t>»Ustanovili kmečki zvezi«, Večer, 13.5.1988, str. 2</w:t>
+        <w:t>Odzivi</w:t>
+      </w:r>
+      <w:r>
+        <w:rPr>
+          <w:i/>
+          <w:iCs/>
+          <w:color w:val="4472C4" w:themeColor="accent1"/>
+          <w:sz w:val="24"/>
+          <w:szCs w:val="24"/>
+        </w:rPr>
+        <w:t xml:space="preserve"> v časopisju: </w:t>
+      </w:r>
+      <w:r>
+        <w:rPr>
+          <w:i/>
+          <w:iCs/>
+          <w:color w:val="4472C4" w:themeColor="accent1"/>
+          <w:sz w:val="24"/>
+          <w:szCs w:val="24"/>
+        </w:rPr>
+        <w:t xml:space="preserve">»Ustanovili kmečki zvezi« </w:t>
+      </w:r>
+      <w:r>
+        <w:rPr>
+          <w:i/>
+          <w:iCs/>
+          <w:color w:val="4472C4" w:themeColor="accent1"/>
+          <w:sz w:val="24"/>
+          <w:szCs w:val="24"/>
+        </w:rPr>
+        <w:t>(</w:t>
+      </w:r>
+      <w:r>
+        <w:rPr>
+          <w:i/>
+          <w:iCs/>
+          <w:color w:val="4472C4" w:themeColor="accent1"/>
+          <w:sz w:val="24"/>
+          <w:szCs w:val="24"/>
+        </w:rPr>
+        <w:t>Večer, 13.</w:t>
+      </w:r>
+      <w:r>
+        <w:rPr>
+          <w:i/>
+          <w:iCs/>
+          <w:color w:val="4472C4" w:themeColor="accent1"/>
+          <w:sz w:val="24"/>
+          <w:szCs w:val="24"/>
+        </w:rPr>
+        <w:t xml:space="preserve"> </w:t>
+      </w:r>
+      <w:r>
+        <w:rPr>
+          <w:i/>
+          <w:iCs/>
+          <w:color w:val="4472C4" w:themeColor="accent1"/>
+          <w:sz w:val="24"/>
+          <w:szCs w:val="24"/>
+        </w:rPr>
+        <w:t>5.</w:t>
+      </w:r>
+      <w:r>
+        <w:rPr>
+          <w:i/>
+          <w:iCs/>
+          <w:color w:val="4472C4" w:themeColor="accent1"/>
+          <w:sz w:val="24"/>
+          <w:szCs w:val="24"/>
+        </w:rPr>
+        <w:t xml:space="preserve"> </w:t>
+      </w:r>
+      <w:r>
+        <w:rPr>
+          <w:i/>
+          <w:iCs/>
+          <w:color w:val="4472C4" w:themeColor="accent1"/>
+          <w:sz w:val="24"/>
+          <w:szCs w:val="24"/>
+        </w:rPr>
+        <w:t>1988, str. 2</w:t>
+      </w:r>
+      <w:r>
+        <w:rPr>
+          <w:i/>
+          <w:iCs/>
+          <w:color w:val="4472C4" w:themeColor="accent1"/>
+          <w:sz w:val="24"/>
+          <w:szCs w:val="24"/>
+        </w:rPr>
+        <w:t>)</w:t>
       </w:r>
     </w:p>
     <w:p>
       <w:pPr>
-        <w:pStyle w:val="Odstavekseznama"/>
-        <w:numPr>
-          <w:ilvl w:val="0"/>
-          <w:numId w:val="4"/>
-        </w:numPr>
-        <w:rPr>
-          <w:i/>
-          <w:iCs/>
-          <w:color w:val="4472C4" w:themeColor="accent1"/>
+        <w:ind w:left="360"/>
+        <w:rPr>
+          <w:i/>
+          <w:iCs/>
+          <w:color w:val="70AD47" w:themeColor="accent6"/>
           <w:sz w:val="24"/>
           <w:szCs w:val="24"/>
         </w:rPr>
@@ -1500,10 +1815,80 @@
           <w:sz w:val="24"/>
           <w:szCs w:val="24"/>
         </w:rPr>
-        <w:t>Posnetek Ivan Oman (Podnapis: Ivan Oman na zborovanju v Dornberku, 11. novembra 1989. Arhiv Parka vojaške zgodovine)</w:t>
+        <w:t>Posnetek</w:t>
+      </w:r>
+      <w:r>
+        <w:rPr>
+          <w:i/>
+          <w:iCs/>
+          <w:color w:val="4472C4" w:themeColor="accent1"/>
+          <w:sz w:val="24"/>
+          <w:szCs w:val="24"/>
+        </w:rPr>
+        <w:t>:</w:t>
+      </w:r>
+      <w:r>
+        <w:rPr>
+          <w:i/>
+          <w:iCs/>
+          <w:color w:val="4472C4" w:themeColor="accent1"/>
+          <w:sz w:val="24"/>
+          <w:szCs w:val="24"/>
+        </w:rPr>
+        <w:t xml:space="preserve"> Ivan Oman </w:t>
+      </w:r>
+      <w:r>
+        <w:rPr>
+          <w:i/>
+          <w:iCs/>
+          <w:color w:val="4472C4" w:themeColor="accent1"/>
+          <w:sz w:val="24"/>
+          <w:szCs w:val="24"/>
+        </w:rPr>
+        <w:t>(</w:t>
+      </w:r>
+      <w:r>
+        <w:rPr>
+          <w:i/>
+          <w:iCs/>
+          <w:color w:val="4472C4" w:themeColor="accent1"/>
+          <w:sz w:val="24"/>
+          <w:szCs w:val="24"/>
+        </w:rPr>
+        <w:t xml:space="preserve">hrani Park vojaške zgodovine Pivka) </w:t>
+      </w:r>
+    </w:p>
+    <w:p>
+      <w:pPr>
+        <w:ind w:left="360"/>
+        <w:rPr>
+          <w:i/>
+          <w:iCs/>
+          <w:color w:val="70AD47" w:themeColor="accent6"/>
+          <w:sz w:val="24"/>
+          <w:szCs w:val="24"/>
+        </w:rPr>
+      </w:pPr>
+      <w:r>
+        <w:rPr>
+          <w:i/>
+          <w:iCs/>
+          <w:color w:val="70AD47" w:themeColor="accent6"/>
+          <w:sz w:val="24"/>
+          <w:szCs w:val="24"/>
+        </w:rPr>
+        <w:t xml:space="preserve">Podnapis: Ivan Oman na zborovanju v Dornberku 11. novembra 1989 </w:t>
       </w:r>
     </w:p>
     <w:bookmarkEnd w:id="0"/>
+    <w:p>
+      <w:pPr>
+        <w:rPr>
+          <w:sz w:val="24"/>
+          <w:szCs w:val="24"/>
+        </w:rPr>
+      </w:pPr>
+    </w:p>
     <w:p>
       <w:pPr>
         <w:rPr>
@@ -1773,7 +2158,47 @@
           <w:sz w:val="24"/>
           <w:szCs w:val="24"/>
         </w:rPr>
-        <w:t>Slika: Ustanovitev slovenske demokratične zveze v Cankarjevem domu 11.1.1989, (avtor: Tone Stojko, hrani Muzej novejše zgodovine)</w:t>
+        <w:t>Slika: Ustanovitev slovenske demokratične zveze v Cankarjevem domu 11.</w:t>
+      </w:r>
+      <w:r>
+        <w:rPr>
+          <w:i/>
+          <w:iCs/>
+          <w:color w:val="4472C4" w:themeColor="accent1"/>
+          <w:sz w:val="24"/>
+          <w:szCs w:val="24"/>
+        </w:rPr>
+        <w:t xml:space="preserve"> januarja </w:t>
+      </w:r>
+      <w:r>
+        <w:rPr>
+          <w:i/>
+          <w:iCs/>
+          <w:color w:val="4472C4" w:themeColor="accent1"/>
+          <w:sz w:val="24"/>
+          <w:szCs w:val="24"/>
+        </w:rPr>
+        <w:t>1989 (avtor: Tone Stojko, hrani Muzej novejše zgodovine</w:t>
+      </w:r>
+      <w:r>
+        <w:rPr>
+          <w:i/>
+          <w:iCs/>
+          <w:color w:val="4472C4" w:themeColor="accent1"/>
+          <w:sz w:val="24"/>
+          <w:szCs w:val="24"/>
+        </w:rPr>
+        <w:t xml:space="preserve"> Slovenije</w:t>
+      </w:r>
+      <w:r>
+        <w:rPr>
+          <w:i/>
+          <w:iCs/>
+          <w:color w:val="4472C4" w:themeColor="accent1"/>
+          <w:sz w:val="24"/>
+          <w:szCs w:val="24"/>
+        </w:rPr>
+        <w:t>)</w:t>
       </w:r>
     </w:p>
     <w:p>
@@ -1966,6 +2391,16 @@
           <w:sz w:val="24"/>
           <w:szCs w:val="24"/>
         </w:rPr>
+        <w:t>,</w:t>
+      </w:r>
+      <w:r>
+        <w:rPr>
+          <w:i/>
+          <w:iCs/>
+          <w:color w:val="70AD47" w:themeColor="accent6"/>
+          <w:sz w:val="24"/>
+          <w:szCs w:val="24"/>
+        </w:rPr>
         <w:t xml:space="preserve"> na čelu katere je bil </w:t>
       </w:r>
       <w:r>
@@ -2049,7 +2484,18 @@
           <w:sz w:val="24"/>
           <w:szCs w:val="24"/>
         </w:rPr>
-        <w:t>, večstrankarski parlamentarni sistem, učinkovit gospodarski sistem</w:t>
+        <w:t xml:space="preserve">, večstrankarski parlamentarni </w:t>
+      </w:r>
+      <w:r>
+        <w:rPr>
+          <w:i/>
+          <w:iCs/>
+          <w:color w:val="70AD47" w:themeColor="accent6"/>
+          <w:sz w:val="24"/>
+          <w:szCs w:val="24"/>
+        </w:rPr>
+        <w:lastRenderedPageBreak/>
+        <w:t>sistem, učinkovit gospodarski sistem</w:t>
       </w:r>
       <w:r>
         <w:rPr>
@@ -2109,18 +2555,7 @@
           <w:sz w:val="24"/>
           <w:szCs w:val="24"/>
         </w:rPr>
-        <w:t xml:space="preserve">89 je vodenje </w:t>
-      </w:r>
-      <w:r>
-        <w:rPr>
-          <w:i/>
-          <w:iCs/>
-          <w:color w:val="70AD47" w:themeColor="accent6"/>
-          <w:sz w:val="24"/>
-          <w:szCs w:val="24"/>
-        </w:rPr>
-        <w:lastRenderedPageBreak/>
-        <w:t xml:space="preserve">stranke prevzel </w:t>
+        <w:t xml:space="preserve">89 je vodenje stranke prevzel </w:t>
       </w:r>
       <w:r>
         <w:rPr>
@@ -2199,17 +2634,197 @@
           <w:sz w:val="24"/>
           <w:szCs w:val="24"/>
         </w:rPr>
-        <w:t>»Politična stranka?«, Večer, 17.2.1989, str. 3</w:t>
-      </w:r>
-      <w:r>
-        <w:rPr>
-          <w:i/>
-          <w:iCs/>
-          <w:color w:val="4472C4" w:themeColor="accent1"/>
-          <w:sz w:val="24"/>
-          <w:szCs w:val="24"/>
-        </w:rPr>
-        <w:t>; »Znova socialdemokrati«, Večer, 17.2.1989, str.1</w:t>
+        <w:t xml:space="preserve">Odzivi v časopisju: </w:t>
+      </w:r>
+      <w:r>
+        <w:rPr>
+          <w:i/>
+          <w:iCs/>
+          <w:color w:val="4472C4" w:themeColor="accent1"/>
+          <w:sz w:val="24"/>
+          <w:szCs w:val="24"/>
+        </w:rPr>
+        <w:t xml:space="preserve">»Politična stranka?« </w:t>
+      </w:r>
+      <w:r>
+        <w:rPr>
+          <w:i/>
+          <w:iCs/>
+          <w:color w:val="4472C4" w:themeColor="accent1"/>
+          <w:sz w:val="24"/>
+          <w:szCs w:val="24"/>
+        </w:rPr>
+        <w:t>(</w:t>
+      </w:r>
+      <w:r>
+        <w:rPr>
+          <w:i/>
+          <w:iCs/>
+          <w:color w:val="4472C4" w:themeColor="accent1"/>
+          <w:sz w:val="24"/>
+          <w:szCs w:val="24"/>
+        </w:rPr>
+        <w:t>Večer, 17.</w:t>
+      </w:r>
+      <w:r>
+        <w:rPr>
+          <w:i/>
+          <w:iCs/>
+          <w:color w:val="4472C4" w:themeColor="accent1"/>
+          <w:sz w:val="24"/>
+          <w:szCs w:val="24"/>
+        </w:rPr>
+        <w:t xml:space="preserve"> </w:t>
+      </w:r>
+      <w:r>
+        <w:rPr>
+          <w:i/>
+          <w:iCs/>
+          <w:color w:val="4472C4" w:themeColor="accent1"/>
+          <w:sz w:val="24"/>
+          <w:szCs w:val="24"/>
+        </w:rPr>
+        <w:t>2.</w:t>
+      </w:r>
+      <w:r>
+        <w:rPr>
+          <w:i/>
+          <w:iCs/>
+          <w:color w:val="4472C4" w:themeColor="accent1"/>
+          <w:sz w:val="24"/>
+          <w:szCs w:val="24"/>
+        </w:rPr>
+        <w:t xml:space="preserve"> </w:t>
+      </w:r>
+      <w:r>
+        <w:rPr>
+          <w:i/>
+          <w:iCs/>
+          <w:color w:val="4472C4" w:themeColor="accent1"/>
+          <w:sz w:val="24"/>
+          <w:szCs w:val="24"/>
+        </w:rPr>
+        <w:t>1989, str. 3</w:t>
+      </w:r>
+      <w:r>
+        <w:rPr>
+          <w:i/>
+          <w:iCs/>
+          <w:color w:val="4472C4" w:themeColor="accent1"/>
+          <w:sz w:val="24"/>
+          <w:szCs w:val="24"/>
+        </w:rPr>
+        <w:t>)</w:t>
+      </w:r>
+      <w:r>
+        <w:rPr>
+          <w:i/>
+          <w:iCs/>
+          <w:color w:val="4472C4" w:themeColor="accent1"/>
+          <w:sz w:val="24"/>
+          <w:szCs w:val="24"/>
+        </w:rPr>
+        <w:t xml:space="preserve">; »Znova socialdemokrati« </w:t>
+      </w:r>
+      <w:r>
+        <w:rPr>
+          <w:i/>
+          <w:iCs/>
+          <w:color w:val="4472C4" w:themeColor="accent1"/>
+          <w:sz w:val="24"/>
+          <w:szCs w:val="24"/>
+        </w:rPr>
+        <w:t>(</w:t>
+      </w:r>
+      <w:r>
+        <w:rPr>
+          <w:i/>
+          <w:iCs/>
+          <w:color w:val="4472C4" w:themeColor="accent1"/>
+          <w:sz w:val="24"/>
+          <w:szCs w:val="24"/>
+        </w:rPr>
+        <w:t>Večer, 17.</w:t>
+      </w:r>
+      <w:r>
+        <w:rPr>
+          <w:i/>
+          <w:iCs/>
+          <w:color w:val="4472C4" w:themeColor="accent1"/>
+          <w:sz w:val="24"/>
+          <w:szCs w:val="24"/>
+        </w:rPr>
+        <w:t xml:space="preserve"> </w:t>
+      </w:r>
+      <w:r>
+        <w:rPr>
+          <w:i/>
+          <w:iCs/>
+          <w:color w:val="4472C4" w:themeColor="accent1"/>
+          <w:sz w:val="24"/>
+          <w:szCs w:val="24"/>
+        </w:rPr>
+        <w:t>2.</w:t>
+      </w:r>
+      <w:r>
+        <w:rPr>
+          <w:i/>
+          <w:iCs/>
+          <w:color w:val="4472C4" w:themeColor="accent1"/>
+          <w:sz w:val="24"/>
+          <w:szCs w:val="24"/>
+        </w:rPr>
+        <w:t xml:space="preserve"> </w:t>
+      </w:r>
+      <w:r>
+        <w:rPr>
+          <w:i/>
+          <w:iCs/>
+          <w:color w:val="4472C4" w:themeColor="accent1"/>
+          <w:sz w:val="24"/>
+          <w:szCs w:val="24"/>
+        </w:rPr>
+        <w:t>1989, str.</w:t>
+      </w:r>
+      <w:r>
+        <w:rPr>
+          <w:i/>
+          <w:iCs/>
+          <w:color w:val="4472C4" w:themeColor="accent1"/>
+          <w:sz w:val="24"/>
+          <w:szCs w:val="24"/>
+        </w:rPr>
+        <w:t xml:space="preserve"> </w:t>
+      </w:r>
+      <w:r>
+        <w:rPr>
+          <w:i/>
+          <w:iCs/>
+          <w:color w:val="4472C4" w:themeColor="accent1"/>
+          <w:sz w:val="24"/>
+          <w:szCs w:val="24"/>
+        </w:rPr>
+        <w:t>1</w:t>
+      </w:r>
+      <w:r>
+        <w:rPr>
+          <w:i/>
+          <w:iCs/>
+          <w:color w:val="4472C4" w:themeColor="accent1"/>
+          <w:sz w:val="24"/>
+          <w:szCs w:val="24"/>
+        </w:rPr>
+        <w:t>)</w:t>
+      </w:r>
+      <w:r>
+        <w:rPr>
+          <w:i/>
+          <w:iCs/>
+          <w:color w:val="4472C4" w:themeColor="accent1"/>
+          <w:sz w:val="24"/>
+          <w:szCs w:val="24"/>
+        </w:rPr>
+        <w:t>; »Do slovenske suverenosti z odločnimi koraki« (Primorske novice, 27. 2. 1990, str. 2)</w:t>
       </w:r>
     </w:p>
     <w:p>
@@ -2235,301 +2850,525 @@
           <w:sz w:val="24"/>
           <w:szCs w:val="24"/>
         </w:rPr>
-        <w:t xml:space="preserve">Posnetek </w:t>
-      </w:r>
-      <w:r>
-        <w:rPr>
-          <w:i/>
-          <w:iCs/>
-          <w:color w:val="4472C4" w:themeColor="accent1"/>
-          <w:sz w:val="24"/>
-          <w:szCs w:val="24"/>
-        </w:rPr>
-        <w:t>Jože Pučnik</w:t>
-      </w:r>
-      <w:r>
-        <w:rPr>
-          <w:i/>
-          <w:iCs/>
-          <w:color w:val="4472C4" w:themeColor="accent1"/>
-          <w:sz w:val="24"/>
-          <w:szCs w:val="24"/>
-        </w:rPr>
-        <w:t xml:space="preserve"> (Podnapis: </w:t>
-      </w:r>
-      <w:r>
-        <w:rPr>
-          <w:i/>
-          <w:iCs/>
-          <w:color w:val="4472C4" w:themeColor="accent1"/>
-          <w:sz w:val="24"/>
-          <w:szCs w:val="24"/>
-        </w:rPr>
-        <w:t>Jože Pučnik</w:t>
-      </w:r>
-      <w:r>
-        <w:rPr>
-          <w:i/>
-          <w:iCs/>
-          <w:color w:val="4472C4" w:themeColor="accent1"/>
-          <w:sz w:val="24"/>
-          <w:szCs w:val="24"/>
-        </w:rPr>
-        <w:t xml:space="preserve"> na zborovanju v Dornberku, 11. novembra 1989. Arhiv Parka vojaške zgodovine)</w:t>
+        <w:t>Posnetek</w:t>
+      </w:r>
+      <w:r>
+        <w:rPr>
+          <w:i/>
+          <w:iCs/>
+          <w:color w:val="4472C4" w:themeColor="accent1"/>
+          <w:sz w:val="24"/>
+          <w:szCs w:val="24"/>
+        </w:rPr>
+        <w:t>:</w:t>
+      </w:r>
+      <w:r>
+        <w:rPr>
+          <w:i/>
+          <w:iCs/>
+          <w:color w:val="4472C4" w:themeColor="accent1"/>
+          <w:sz w:val="24"/>
+          <w:szCs w:val="24"/>
+        </w:rPr>
+        <w:t xml:space="preserve"> Jože Pučnik (</w:t>
+      </w:r>
+      <w:r>
+        <w:rPr>
+          <w:i/>
+          <w:iCs/>
+          <w:color w:val="4472C4" w:themeColor="accent1"/>
+          <w:sz w:val="24"/>
+          <w:szCs w:val="24"/>
+        </w:rPr>
+        <w:t>hrani Park vojaške zgodovine Pivka</w:t>
+      </w:r>
+      <w:r>
+        <w:rPr>
+          <w:i/>
+          <w:iCs/>
+          <w:color w:val="4472C4" w:themeColor="accent1"/>
+          <w:sz w:val="24"/>
+          <w:szCs w:val="24"/>
+        </w:rPr>
+        <w:t>)</w:t>
       </w:r>
     </w:p>
     <w:p>
       <w:pPr>
-        <w:rPr>
-          <w:sz w:val="24"/>
-          <w:szCs w:val="24"/>
-        </w:rPr>
-      </w:pPr>
-      <w:r>
-        <w:rPr>
-          <w:sz w:val="24"/>
-          <w:szCs w:val="24"/>
-        </w:rPr>
-        <w:t>Nastanek slovensk</w:t>
-      </w:r>
-      <w:r>
-        <w:rPr>
-          <w:sz w:val="24"/>
-          <w:szCs w:val="24"/>
-        </w:rPr>
-        <w:t>ega</w:t>
-      </w:r>
-      <w:r>
-        <w:rPr>
-          <w:sz w:val="24"/>
-          <w:szCs w:val="24"/>
-        </w:rPr>
-        <w:t xml:space="preserve"> krščansko socialnega gibanja</w:t>
+        <w:ind w:left="360"/>
+        <w:rPr>
+          <w:i/>
+          <w:iCs/>
+          <w:color w:val="70AD47" w:themeColor="accent6"/>
+          <w:sz w:val="24"/>
+          <w:szCs w:val="24"/>
+        </w:rPr>
+      </w:pPr>
+      <w:r>
+        <w:rPr>
+          <w:i/>
+          <w:iCs/>
+          <w:color w:val="70AD47" w:themeColor="accent6"/>
+          <w:sz w:val="24"/>
+          <w:szCs w:val="24"/>
+        </w:rPr>
+        <w:t xml:space="preserve">Podnapis: Jože Pučnik na zborovanju v Dornberku 11. novembra 1989 </w:t>
       </w:r>
     </w:p>
     <w:p>
       <w:pPr>
         <w:rPr>
-          <w:i/>
-          <w:iCs/>
-          <w:color w:val="70AD47" w:themeColor="accent6"/>
-          <w:sz w:val="24"/>
-          <w:szCs w:val="24"/>
-        </w:rPr>
-      </w:pPr>
-      <w:r>
-        <w:rPr>
-          <w:i/>
-          <w:iCs/>
-          <w:color w:val="70AD47" w:themeColor="accent6"/>
-          <w:sz w:val="24"/>
-          <w:szCs w:val="24"/>
-        </w:rPr>
-        <w:t>Pobud</w:t>
-      </w:r>
-      <w:r>
-        <w:rPr>
-          <w:i/>
-          <w:iCs/>
-          <w:color w:val="70AD47" w:themeColor="accent6"/>
-          <w:sz w:val="24"/>
-          <w:szCs w:val="24"/>
-        </w:rPr>
-        <w:t>o za ustanovitev slovenskega krščansko socialnega gibanja je podalo</w:t>
-      </w:r>
-      <w:r>
-        <w:rPr>
-          <w:i/>
-          <w:iCs/>
-          <w:color w:val="70AD47" w:themeColor="accent6"/>
-          <w:sz w:val="24"/>
-          <w:szCs w:val="24"/>
-        </w:rPr>
-        <w:t xml:space="preserve"> </w:t>
-      </w:r>
-      <w:r>
-        <w:rPr>
-          <w:i/>
-          <w:iCs/>
-          <w:color w:val="70AD47" w:themeColor="accent6"/>
-          <w:sz w:val="24"/>
-          <w:szCs w:val="24"/>
-        </w:rPr>
-        <w:t xml:space="preserve">uredništvo </w:t>
-      </w:r>
-      <w:r>
-        <w:rPr>
-          <w:i/>
-          <w:iCs/>
-          <w:color w:val="70AD47" w:themeColor="accent6"/>
-          <w:sz w:val="24"/>
-          <w:szCs w:val="24"/>
-        </w:rPr>
-        <w:t>R</w:t>
-      </w:r>
-      <w:r>
-        <w:rPr>
-          <w:i/>
-          <w:iCs/>
-          <w:color w:val="70AD47" w:themeColor="accent6"/>
-          <w:sz w:val="24"/>
-          <w:szCs w:val="24"/>
-        </w:rPr>
-        <w:t xml:space="preserve">evije 2000, urednik Peter Kovačič </w:t>
-      </w:r>
-      <w:r>
-        <w:rPr>
-          <w:i/>
-          <w:iCs/>
-          <w:color w:val="70AD47" w:themeColor="accent6"/>
-          <w:sz w:val="24"/>
-          <w:szCs w:val="24"/>
-        </w:rPr>
-        <w:t xml:space="preserve">pa </w:t>
-      </w:r>
-      <w:r>
-        <w:rPr>
-          <w:i/>
-          <w:iCs/>
-          <w:color w:val="70AD47" w:themeColor="accent6"/>
-          <w:sz w:val="24"/>
-          <w:szCs w:val="24"/>
-        </w:rPr>
-        <w:t>je postal prvi predsednik. V začetku novembra se</w:t>
-      </w:r>
-      <w:r>
-        <w:rPr>
-          <w:i/>
-          <w:iCs/>
-          <w:color w:val="70AD47" w:themeColor="accent6"/>
-          <w:sz w:val="24"/>
-          <w:szCs w:val="24"/>
-        </w:rPr>
-        <w:t xml:space="preserve"> je</w:t>
-      </w:r>
-      <w:r>
-        <w:rPr>
-          <w:i/>
-          <w:iCs/>
-          <w:color w:val="70AD47" w:themeColor="accent6"/>
-          <w:sz w:val="24"/>
-          <w:szCs w:val="24"/>
-        </w:rPr>
-        <w:t xml:space="preserve"> gibanje preimen</w:t>
-      </w:r>
-      <w:r>
-        <w:rPr>
-          <w:i/>
-          <w:iCs/>
-          <w:color w:val="70AD47" w:themeColor="accent6"/>
-          <w:sz w:val="24"/>
-          <w:szCs w:val="24"/>
-        </w:rPr>
-        <w:t>ovalo</w:t>
-      </w:r>
-      <w:r>
-        <w:rPr>
-          <w:i/>
-          <w:iCs/>
-          <w:color w:val="70AD47" w:themeColor="accent6"/>
-          <w:sz w:val="24"/>
-          <w:szCs w:val="24"/>
-        </w:rPr>
-        <w:t xml:space="preserve"> v Slovenske krščanske demokrate (SKD), položaj predsednika pa je prevzel </w:t>
-      </w:r>
-      <w:r>
-        <w:rPr>
-          <w:i/>
-          <w:iCs/>
-          <w:color w:val="70AD47" w:themeColor="accent6"/>
-          <w:sz w:val="24"/>
-          <w:szCs w:val="24"/>
-          <w:highlight w:val="cyan"/>
-        </w:rPr>
-        <w:t xml:space="preserve">Lojze </w:t>
-      </w:r>
-      <w:r>
-        <w:rPr>
-          <w:i/>
-          <w:iCs/>
-          <w:color w:val="70AD47" w:themeColor="accent6"/>
-          <w:sz w:val="24"/>
-          <w:szCs w:val="24"/>
-          <w:highlight w:val="cyan"/>
-        </w:rPr>
-        <w:t>Peterle</w:t>
-      </w:r>
-      <w:r>
-        <w:rPr>
-          <w:rStyle w:val="Sprotnaopomba-sklic"/>
-          <w:i/>
-          <w:iCs/>
-          <w:color w:val="70AD47" w:themeColor="accent6"/>
-          <w:sz w:val="24"/>
-          <w:szCs w:val="24"/>
-          <w:highlight w:val="cyan"/>
-        </w:rPr>
-        <w:footnoteReference w:id="5"/>
-      </w:r>
-      <w:r>
-        <w:rPr>
-          <w:i/>
-          <w:iCs/>
-          <w:color w:val="70AD47" w:themeColor="accent6"/>
-          <w:sz w:val="24"/>
-          <w:szCs w:val="24"/>
-        </w:rPr>
-        <w:t xml:space="preserve">. </w:t>
-      </w:r>
-      <w:r>
-        <w:rPr>
-          <w:i/>
-          <w:iCs/>
-          <w:color w:val="70AD47" w:themeColor="accent6"/>
-          <w:sz w:val="24"/>
-          <w:szCs w:val="24"/>
-        </w:rPr>
-        <w:t>Med drugim so v stranki z</w:t>
-      </w:r>
-      <w:r>
-        <w:rPr>
-          <w:i/>
-          <w:iCs/>
-          <w:color w:val="70AD47" w:themeColor="accent6"/>
-          <w:sz w:val="24"/>
-          <w:szCs w:val="24"/>
-        </w:rPr>
-        <w:t>ahtevali pravico do javnega spomina na vse mrtve, rehabilitacijo po krivici obsojenih in odpravo vseh ideoloških ovir.</w:t>
+          <w:sz w:val="24"/>
+          <w:szCs w:val="24"/>
+        </w:rPr>
+      </w:pPr>
+      <w:r>
+        <w:rPr>
+          <w:sz w:val="24"/>
+          <w:szCs w:val="24"/>
+        </w:rPr>
+        <w:t>Nastanek slovensk</w:t>
+      </w:r>
+      <w:r>
+        <w:rPr>
+          <w:sz w:val="24"/>
+          <w:szCs w:val="24"/>
+        </w:rPr>
+        <w:t>ega</w:t>
+      </w:r>
+      <w:r>
+        <w:rPr>
+          <w:sz w:val="24"/>
+          <w:szCs w:val="24"/>
+        </w:rPr>
+        <w:t xml:space="preserve"> krščansko</w:t>
+      </w:r>
+      <w:r>
+        <w:rPr>
+          <w:sz w:val="24"/>
+          <w:szCs w:val="24"/>
+        </w:rPr>
+        <w:t>-</w:t>
+      </w:r>
+      <w:r>
+        <w:rPr>
+          <w:sz w:val="24"/>
+          <w:szCs w:val="24"/>
+        </w:rPr>
+        <w:t>socialnega gibanja</w:t>
       </w:r>
     </w:p>
     <w:p>
       <w:pPr>
         <w:rPr>
-          <w:sz w:val="24"/>
-          <w:szCs w:val="24"/>
-        </w:rPr>
-      </w:pPr>
-      <w:r>
-        <w:rPr>
-          <w:sz w:val="24"/>
-          <w:szCs w:val="24"/>
-        </w:rPr>
-        <w:t xml:space="preserve">Razlog spreminjajočih se političnih razmer v drugi polovici osemdesetih let so bile tudi spremembe v vodstvih obeh vodilnih slovenskih družbenopolitičnih organizacij. V Zvezi komunistov Slovenije je v nasprotju z ustaljeno prakso začelo prihajati do nesoglasij med starejšimi in mlajšimi politiki. Slednji so vse bolj kritizirali obstoječe razmere in izražali neodobravanje s politiko stranke, kar je pripeljalo do krize in osipa članstva. </w:t>
+          <w:i/>
+          <w:iCs/>
+          <w:color w:val="70AD47" w:themeColor="accent6"/>
+          <w:sz w:val="24"/>
+          <w:szCs w:val="24"/>
+        </w:rPr>
+      </w:pPr>
+      <w:r>
+        <w:rPr>
+          <w:i/>
+          <w:iCs/>
+          <w:color w:val="70AD47" w:themeColor="accent6"/>
+          <w:sz w:val="24"/>
+          <w:szCs w:val="24"/>
+        </w:rPr>
+        <w:t>Pobud</w:t>
+      </w:r>
+      <w:r>
+        <w:rPr>
+          <w:i/>
+          <w:iCs/>
+          <w:color w:val="70AD47" w:themeColor="accent6"/>
+          <w:sz w:val="24"/>
+          <w:szCs w:val="24"/>
+        </w:rPr>
+        <w:t>o za ustanovitev slovenskega krščansko</w:t>
+      </w:r>
+      <w:r>
+        <w:rPr>
+          <w:i/>
+          <w:iCs/>
+          <w:color w:val="70AD47" w:themeColor="accent6"/>
+          <w:sz w:val="24"/>
+          <w:szCs w:val="24"/>
+        </w:rPr>
+        <w:t>-</w:t>
+      </w:r>
+      <w:r>
+        <w:rPr>
+          <w:i/>
+          <w:iCs/>
+          <w:color w:val="70AD47" w:themeColor="accent6"/>
+          <w:sz w:val="24"/>
+          <w:szCs w:val="24"/>
+        </w:rPr>
+        <w:t>socialnega gibanja je podalo</w:t>
+      </w:r>
+      <w:r>
+        <w:rPr>
+          <w:i/>
+          <w:iCs/>
+          <w:color w:val="70AD47" w:themeColor="accent6"/>
+          <w:sz w:val="24"/>
+          <w:szCs w:val="24"/>
+        </w:rPr>
+        <w:t xml:space="preserve"> </w:t>
+      </w:r>
+      <w:r>
+        <w:rPr>
+          <w:i/>
+          <w:iCs/>
+          <w:color w:val="70AD47" w:themeColor="accent6"/>
+          <w:sz w:val="24"/>
+          <w:szCs w:val="24"/>
+        </w:rPr>
+        <w:t xml:space="preserve">uredništvo </w:t>
+      </w:r>
+      <w:r>
+        <w:rPr>
+          <w:i/>
+          <w:iCs/>
+          <w:color w:val="70AD47" w:themeColor="accent6"/>
+          <w:sz w:val="24"/>
+          <w:szCs w:val="24"/>
+        </w:rPr>
+        <w:t>R</w:t>
+      </w:r>
+      <w:r>
+        <w:rPr>
+          <w:i/>
+          <w:iCs/>
+          <w:color w:val="70AD47" w:themeColor="accent6"/>
+          <w:sz w:val="24"/>
+          <w:szCs w:val="24"/>
+        </w:rPr>
+        <w:t xml:space="preserve">evije 2000, urednik Peter Kovačič </w:t>
+      </w:r>
+      <w:r>
+        <w:rPr>
+          <w:i/>
+          <w:iCs/>
+          <w:color w:val="70AD47" w:themeColor="accent6"/>
+          <w:sz w:val="24"/>
+          <w:szCs w:val="24"/>
+        </w:rPr>
+        <w:t xml:space="preserve">pa </w:t>
+      </w:r>
+      <w:r>
+        <w:rPr>
+          <w:i/>
+          <w:iCs/>
+          <w:color w:val="70AD47" w:themeColor="accent6"/>
+          <w:sz w:val="24"/>
+          <w:szCs w:val="24"/>
+        </w:rPr>
+        <w:t>je postal prvi predsednik. V začetku novembra</w:t>
+      </w:r>
+      <w:r>
+        <w:rPr>
+          <w:i/>
+          <w:iCs/>
+          <w:color w:val="70AD47" w:themeColor="accent6"/>
+          <w:sz w:val="24"/>
+          <w:szCs w:val="24"/>
+        </w:rPr>
+        <w:t xml:space="preserve"> 1989</w:t>
+      </w:r>
+      <w:r>
+        <w:rPr>
+          <w:i/>
+          <w:iCs/>
+          <w:color w:val="70AD47" w:themeColor="accent6"/>
+          <w:sz w:val="24"/>
+          <w:szCs w:val="24"/>
+        </w:rPr>
+        <w:t xml:space="preserve"> se</w:t>
+      </w:r>
+      <w:r>
+        <w:rPr>
+          <w:i/>
+          <w:iCs/>
+          <w:color w:val="70AD47" w:themeColor="accent6"/>
+          <w:sz w:val="24"/>
+          <w:szCs w:val="24"/>
+        </w:rPr>
+        <w:t xml:space="preserve"> je</w:t>
+      </w:r>
+      <w:r>
+        <w:rPr>
+          <w:i/>
+          <w:iCs/>
+          <w:color w:val="70AD47" w:themeColor="accent6"/>
+          <w:sz w:val="24"/>
+          <w:szCs w:val="24"/>
+        </w:rPr>
+        <w:t xml:space="preserve"> gibanje preimen</w:t>
+      </w:r>
+      <w:r>
+        <w:rPr>
+          <w:i/>
+          <w:iCs/>
+          <w:color w:val="70AD47" w:themeColor="accent6"/>
+          <w:sz w:val="24"/>
+          <w:szCs w:val="24"/>
+        </w:rPr>
+        <w:t>ovalo</w:t>
+      </w:r>
+      <w:r>
+        <w:rPr>
+          <w:i/>
+          <w:iCs/>
+          <w:color w:val="70AD47" w:themeColor="accent6"/>
+          <w:sz w:val="24"/>
+          <w:szCs w:val="24"/>
+        </w:rPr>
+        <w:t xml:space="preserve"> v Slovenske krščanske demokrate (SKD), položaj predsednika pa je prevzel </w:t>
+      </w:r>
+      <w:r>
+        <w:rPr>
+          <w:i/>
+          <w:iCs/>
+          <w:color w:val="70AD47" w:themeColor="accent6"/>
+          <w:sz w:val="24"/>
+          <w:szCs w:val="24"/>
+          <w:highlight w:val="cyan"/>
+        </w:rPr>
+        <w:t xml:space="preserve">Lojze </w:t>
+      </w:r>
+      <w:r>
+        <w:rPr>
+          <w:i/>
+          <w:iCs/>
+          <w:color w:val="70AD47" w:themeColor="accent6"/>
+          <w:sz w:val="24"/>
+          <w:szCs w:val="24"/>
+          <w:highlight w:val="cyan"/>
+        </w:rPr>
+        <w:t>Peterle</w:t>
+      </w:r>
+      <w:r>
+        <w:rPr>
+          <w:rStyle w:val="Sprotnaopomba-sklic"/>
+          <w:i/>
+          <w:iCs/>
+          <w:color w:val="70AD47" w:themeColor="accent6"/>
+          <w:sz w:val="24"/>
+          <w:szCs w:val="24"/>
+          <w:highlight w:val="cyan"/>
+        </w:rPr>
+        <w:footnoteReference w:id="5"/>
+      </w:r>
+      <w:r>
+        <w:rPr>
+          <w:i/>
+          <w:iCs/>
+          <w:color w:val="70AD47" w:themeColor="accent6"/>
+          <w:sz w:val="24"/>
+          <w:szCs w:val="24"/>
+        </w:rPr>
+        <w:t xml:space="preserve">. </w:t>
+      </w:r>
+      <w:r>
+        <w:rPr>
+          <w:i/>
+          <w:iCs/>
+          <w:color w:val="70AD47" w:themeColor="accent6"/>
+          <w:sz w:val="24"/>
+          <w:szCs w:val="24"/>
+        </w:rPr>
+        <w:t xml:space="preserve">Med drugim </w:t>
+      </w:r>
+      <w:r>
+        <w:rPr>
+          <w:i/>
+          <w:iCs/>
+          <w:color w:val="70AD47" w:themeColor="accent6"/>
+          <w:sz w:val="24"/>
+          <w:szCs w:val="24"/>
+        </w:rPr>
+        <w:t>je</w:t>
+      </w:r>
+      <w:r>
+        <w:rPr>
+          <w:i/>
+          <w:iCs/>
+          <w:color w:val="70AD47" w:themeColor="accent6"/>
+          <w:sz w:val="24"/>
+          <w:szCs w:val="24"/>
+        </w:rPr>
+        <w:t xml:space="preserve"> strank</w:t>
+      </w:r>
+      <w:r>
+        <w:rPr>
+          <w:i/>
+          <w:iCs/>
+          <w:color w:val="70AD47" w:themeColor="accent6"/>
+          <w:sz w:val="24"/>
+          <w:szCs w:val="24"/>
+        </w:rPr>
+        <w:t>a</w:t>
+      </w:r>
+      <w:r>
+        <w:rPr>
+          <w:i/>
+          <w:iCs/>
+          <w:color w:val="70AD47" w:themeColor="accent6"/>
+          <w:sz w:val="24"/>
+          <w:szCs w:val="24"/>
+        </w:rPr>
+        <w:t xml:space="preserve"> z</w:t>
+      </w:r>
+      <w:r>
+        <w:rPr>
+          <w:i/>
+          <w:iCs/>
+          <w:color w:val="70AD47" w:themeColor="accent6"/>
+          <w:sz w:val="24"/>
+          <w:szCs w:val="24"/>
+        </w:rPr>
+        <w:t>ahteval</w:t>
+      </w:r>
+      <w:r>
+        <w:rPr>
+          <w:i/>
+          <w:iCs/>
+          <w:color w:val="70AD47" w:themeColor="accent6"/>
+          <w:sz w:val="24"/>
+          <w:szCs w:val="24"/>
+        </w:rPr>
+        <w:t>a</w:t>
+      </w:r>
+      <w:r>
+        <w:rPr>
+          <w:i/>
+          <w:iCs/>
+          <w:color w:val="70AD47" w:themeColor="accent6"/>
+          <w:sz w:val="24"/>
+          <w:szCs w:val="24"/>
+        </w:rPr>
+        <w:t xml:space="preserve"> pravico do javnega spomina na vse mrtve, rehabilitacijo po krivici obsojenih in odpravo vseh ideoloških ovir</w:t>
+      </w:r>
+      <w:r>
+        <w:rPr>
+          <w:i/>
+          <w:iCs/>
+          <w:color w:val="70AD47" w:themeColor="accent6"/>
+          <w:sz w:val="24"/>
+          <w:szCs w:val="24"/>
+        </w:rPr>
+        <w:t xml:space="preserve"> v družbi.</w:t>
       </w:r>
     </w:p>
     <w:p>
       <w:pPr>
-        <w:rPr>
-          <w:sz w:val="24"/>
-          <w:szCs w:val="24"/>
-        </w:rPr>
-      </w:pPr>
-      <w:r>
-        <w:rPr>
-          <w:sz w:val="24"/>
-          <w:szCs w:val="24"/>
-        </w:rPr>
-        <w:t xml:space="preserve">Prelomen dogodek v ZKS je bil 14. izredni kongres Zveze komunistov Jugoslavije 22. januarja 1990, v Beogradu. Slovenski delegati </w:t>
+        <w:pStyle w:val="Odstavekseznama"/>
+        <w:numPr>
+          <w:ilvl w:val="0"/>
+          <w:numId w:val="9"/>
+        </w:numPr>
+        <w:rPr>
+          <w:i/>
+          <w:iCs/>
+          <w:color w:val="4472C4" w:themeColor="accent1"/>
+          <w:sz w:val="24"/>
+          <w:szCs w:val="24"/>
+        </w:rPr>
+      </w:pPr>
+      <w:r>
+        <w:rPr>
+          <w:i/>
+          <w:iCs/>
+          <w:color w:val="4472C4" w:themeColor="accent1"/>
+          <w:sz w:val="24"/>
+          <w:szCs w:val="24"/>
+        </w:rPr>
+        <w:t>»Izjavi kongresa SKD« (Primorske novice, 2. 2. 1990, str. 3)</w:t>
+      </w:r>
+      <w:r>
+        <w:rPr>
+          <w:i/>
+          <w:iCs/>
+          <w:color w:val="4472C4" w:themeColor="accent1"/>
+          <w:sz w:val="24"/>
+          <w:szCs w:val="24"/>
+        </w:rPr>
+        <w:t>; »Novi izzivi in konkurenca idej« (Primorske novice, 30. 1. 1990, str. 3)</w:t>
+      </w:r>
+    </w:p>
+    <w:p>
+      <w:pPr>
+        <w:rPr>
+          <w:sz w:val="24"/>
+          <w:szCs w:val="24"/>
+        </w:rPr>
+      </w:pPr>
+      <w:r>
+        <w:rPr>
+          <w:sz w:val="24"/>
+          <w:szCs w:val="24"/>
+        </w:rPr>
+        <w:t xml:space="preserve">Razlog spreminjajočih se političnih razmer v drugi polovici osemdesetih let so bile tudi spremembe v vodstvih obeh vodilnih slovenskih družbenopolitičnih organizacij. V Zvezi komunistov Slovenije </w:t>
+      </w:r>
+      <w:r>
+        <w:rPr>
+          <w:sz w:val="24"/>
+          <w:szCs w:val="24"/>
+        </w:rPr>
+        <w:t xml:space="preserve">(ZKS) </w:t>
+      </w:r>
+      <w:r>
+        <w:rPr>
+          <w:sz w:val="24"/>
+          <w:szCs w:val="24"/>
+        </w:rPr>
+        <w:t xml:space="preserve">je v nasprotju z ustaljeno prakso začelo prihajati do nesoglasij med starejšimi in mlajšimi politiki. Slednji so vse bolj kritizirali obstoječe razmere in izražali neodobravanje s politiko stranke, kar je pripeljalo do krize in osipa članstva. </w:t>
+      </w:r>
+    </w:p>
+    <w:p>
+      <w:pPr>
+        <w:rPr>
+          <w:sz w:val="24"/>
+          <w:szCs w:val="24"/>
+        </w:rPr>
+      </w:pPr>
+      <w:r>
+        <w:rPr>
+          <w:sz w:val="24"/>
+          <w:szCs w:val="24"/>
+        </w:rPr>
+        <w:t xml:space="preserve">Prelomen dogodek v ZKS je bil 14. izredni kongres Zveze komunistov Jugoslavije </w:t>
+      </w:r>
+      <w:r>
+        <w:rPr>
+          <w:sz w:val="24"/>
+          <w:szCs w:val="24"/>
+        </w:rPr>
+        <w:t>(ZKJ)</w:t>
+      </w:r>
+      <w:r>
+        <w:rPr>
+          <w:sz w:val="24"/>
+          <w:szCs w:val="24"/>
+        </w:rPr>
+        <w:t>,</w:t>
+      </w:r>
+      <w:r>
+        <w:rPr>
+          <w:sz w:val="24"/>
+          <w:szCs w:val="24"/>
+        </w:rPr>
+        <w:t xml:space="preserve"> </w:t>
+      </w:r>
+      <w:r>
+        <w:rPr>
+          <w:sz w:val="24"/>
+          <w:szCs w:val="24"/>
+        </w:rPr>
+        <w:t xml:space="preserve">22. januarja 1990 v Beogradu. Slovenski delegati </w:t>
       </w:r>
       <w:r>
         <w:rPr>
@@ -2599,28 +3438,78 @@
           <w:sz w:val="24"/>
           <w:szCs w:val="24"/>
         </w:rPr>
-        <w:t xml:space="preserve"> zato</w:t>
-      </w:r>
-      <w:r>
-        <w:rPr>
-          <w:sz w:val="24"/>
-          <w:szCs w:val="24"/>
-        </w:rPr>
-        <w:t xml:space="preserve"> slovenska delegacija protestno zapustila </w:t>
-      </w:r>
-      <w:r>
-        <w:rPr>
-          <w:sz w:val="24"/>
-          <w:szCs w:val="24"/>
-        </w:rPr>
-        <w:t>kongres, ki pa je bil zadnji – ZKJ je</w:t>
-      </w:r>
-      <w:r>
-        <w:rPr>
-          <w:sz w:val="24"/>
-          <w:szCs w:val="24"/>
-        </w:rPr>
-        <w:t xml:space="preserve"> razpadla. </w:t>
+        <w:t xml:space="preserve"> </w:t>
+      </w:r>
+      <w:r>
+        <w:rPr>
+          <w:sz w:val="24"/>
+          <w:szCs w:val="24"/>
+        </w:rPr>
+        <w:t xml:space="preserve">slovenska delegacija protestno zapustila </w:t>
+      </w:r>
+      <w:r>
+        <w:rPr>
+          <w:sz w:val="24"/>
+          <w:szCs w:val="24"/>
+        </w:rPr>
+        <w:t>kongres, ki je bil</w:t>
+      </w:r>
+      <w:r>
+        <w:rPr>
+          <w:sz w:val="24"/>
+          <w:szCs w:val="24"/>
+        </w:rPr>
+        <w:t>, kot se je pozneje izkazalo,</w:t>
+      </w:r>
+      <w:r>
+        <w:rPr>
+          <w:sz w:val="24"/>
+          <w:szCs w:val="24"/>
+        </w:rPr>
+        <w:t xml:space="preserve"> zadnji – Z</w:t>
+      </w:r>
+      <w:r>
+        <w:rPr>
+          <w:sz w:val="24"/>
+          <w:szCs w:val="24"/>
+        </w:rPr>
+        <w:t>veza komunistov Jugoslavije</w:t>
+      </w:r>
+      <w:r>
+        <w:rPr>
+          <w:sz w:val="24"/>
+          <w:szCs w:val="24"/>
+        </w:rPr>
+        <w:t xml:space="preserve"> je</w:t>
+      </w:r>
+      <w:r>
+        <w:rPr>
+          <w:sz w:val="24"/>
+          <w:szCs w:val="24"/>
+        </w:rPr>
+        <w:t xml:space="preserve"> </w:t>
+      </w:r>
+      <w:r>
+        <w:rPr>
+          <w:sz w:val="24"/>
+          <w:szCs w:val="24"/>
+        </w:rPr>
+        <w:lastRenderedPageBreak/>
+        <w:t>razpadla</w:t>
+      </w:r>
+      <w:r>
+        <w:rPr>
+          <w:sz w:val="24"/>
+          <w:szCs w:val="24"/>
+        </w:rPr>
+        <w:t>,</w:t>
+      </w:r>
+      <w:r>
+        <w:rPr>
+          <w:sz w:val="24"/>
+          <w:szCs w:val="24"/>
+        </w:rPr>
+        <w:t xml:space="preserve"> </w:t>
       </w:r>
       <w:r>
         <w:rPr>
@@ -2658,17 +3547,397 @@
           <w:sz w:val="24"/>
           <w:szCs w:val="24"/>
         </w:rPr>
-        <w:t xml:space="preserve">»Slovenci zapustili kongres«, Večer, 23.1.1990, str. 1; »Zamrznili odnose z ZKJ«, Večer, 24.1.1990, str.1; »ZKJ še ostaja polarizirana«, Večer, 22.1.1990, str.2; </w:t>
-      </w:r>
-      <w:r>
-        <w:rPr>
-          <w:i/>
-          <w:iCs/>
-          <w:color w:val="4472C4" w:themeColor="accent1"/>
-          <w:sz w:val="24"/>
-          <w:szCs w:val="24"/>
-        </w:rPr>
-        <w:t>»Stranka demokratične prenove«, Večer, 6.4.1990, str. 15</w:t>
+        <w:t xml:space="preserve">Odzivi v časopisju: </w:t>
+      </w:r>
+      <w:r>
+        <w:rPr>
+          <w:i/>
+          <w:iCs/>
+          <w:color w:val="4472C4" w:themeColor="accent1"/>
+          <w:sz w:val="24"/>
+          <w:szCs w:val="24"/>
+        </w:rPr>
+        <w:t xml:space="preserve">»Slovenci zapustili kongres« </w:t>
+      </w:r>
+      <w:r>
+        <w:rPr>
+          <w:i/>
+          <w:iCs/>
+          <w:color w:val="4472C4" w:themeColor="accent1"/>
+          <w:sz w:val="24"/>
+          <w:szCs w:val="24"/>
+        </w:rPr>
+        <w:t>(</w:t>
+      </w:r>
+      <w:r>
+        <w:rPr>
+          <w:i/>
+          <w:iCs/>
+          <w:color w:val="4472C4" w:themeColor="accent1"/>
+          <w:sz w:val="24"/>
+          <w:szCs w:val="24"/>
+        </w:rPr>
+        <w:t>Večer, 23.</w:t>
+      </w:r>
+      <w:r>
+        <w:rPr>
+          <w:i/>
+          <w:iCs/>
+          <w:color w:val="4472C4" w:themeColor="accent1"/>
+          <w:sz w:val="24"/>
+          <w:szCs w:val="24"/>
+        </w:rPr>
+        <w:t xml:space="preserve"> </w:t>
+      </w:r>
+      <w:r>
+        <w:rPr>
+          <w:i/>
+          <w:iCs/>
+          <w:color w:val="4472C4" w:themeColor="accent1"/>
+          <w:sz w:val="24"/>
+          <w:szCs w:val="24"/>
+        </w:rPr>
+        <w:t>1.</w:t>
+      </w:r>
+      <w:r>
+        <w:rPr>
+          <w:i/>
+          <w:iCs/>
+          <w:color w:val="4472C4" w:themeColor="accent1"/>
+          <w:sz w:val="24"/>
+          <w:szCs w:val="24"/>
+        </w:rPr>
+        <w:t xml:space="preserve"> </w:t>
+      </w:r>
+      <w:r>
+        <w:rPr>
+          <w:i/>
+          <w:iCs/>
+          <w:color w:val="4472C4" w:themeColor="accent1"/>
+          <w:sz w:val="24"/>
+          <w:szCs w:val="24"/>
+        </w:rPr>
+        <w:t>1990, str. 1</w:t>
+      </w:r>
+      <w:r>
+        <w:rPr>
+          <w:i/>
+          <w:iCs/>
+          <w:color w:val="4472C4" w:themeColor="accent1"/>
+          <w:sz w:val="24"/>
+          <w:szCs w:val="24"/>
+        </w:rPr>
+        <w:t>)</w:t>
+      </w:r>
+      <w:r>
+        <w:rPr>
+          <w:i/>
+          <w:iCs/>
+          <w:color w:val="4472C4" w:themeColor="accent1"/>
+          <w:sz w:val="24"/>
+          <w:szCs w:val="24"/>
+        </w:rPr>
+        <w:t xml:space="preserve">; </w:t>
+      </w:r>
+      <w:r>
+        <w:rPr>
+          <w:i/>
+          <w:iCs/>
+          <w:color w:val="4472C4" w:themeColor="accent1"/>
+          <w:sz w:val="24"/>
+          <w:szCs w:val="24"/>
+        </w:rPr>
+        <w:t xml:space="preserve">»Prav so naredili« (Primorske novice, 26. 1. 1990, str. 3); </w:t>
+      </w:r>
+      <w:r>
+        <w:rPr>
+          <w:i/>
+          <w:iCs/>
+          <w:color w:val="4472C4" w:themeColor="accent1"/>
+          <w:sz w:val="24"/>
+          <w:szCs w:val="24"/>
+        </w:rPr>
+        <w:t xml:space="preserve">»Zamrznili odnose z ZKJ« </w:t>
+      </w:r>
+      <w:r>
+        <w:rPr>
+          <w:i/>
+          <w:iCs/>
+          <w:color w:val="4472C4" w:themeColor="accent1"/>
+          <w:sz w:val="24"/>
+          <w:szCs w:val="24"/>
+        </w:rPr>
+        <w:t>(</w:t>
+      </w:r>
+      <w:r>
+        <w:rPr>
+          <w:i/>
+          <w:iCs/>
+          <w:color w:val="4472C4" w:themeColor="accent1"/>
+          <w:sz w:val="24"/>
+          <w:szCs w:val="24"/>
+        </w:rPr>
+        <w:t>Večer, 24.</w:t>
+      </w:r>
+      <w:r>
+        <w:rPr>
+          <w:i/>
+          <w:iCs/>
+          <w:color w:val="4472C4" w:themeColor="accent1"/>
+          <w:sz w:val="24"/>
+          <w:szCs w:val="24"/>
+        </w:rPr>
+        <w:t xml:space="preserve"> </w:t>
+      </w:r>
+      <w:r>
+        <w:rPr>
+          <w:i/>
+          <w:iCs/>
+          <w:color w:val="4472C4" w:themeColor="accent1"/>
+          <w:sz w:val="24"/>
+          <w:szCs w:val="24"/>
+        </w:rPr>
+        <w:t>1.</w:t>
+      </w:r>
+      <w:r>
+        <w:rPr>
+          <w:i/>
+          <w:iCs/>
+          <w:color w:val="4472C4" w:themeColor="accent1"/>
+          <w:sz w:val="24"/>
+          <w:szCs w:val="24"/>
+        </w:rPr>
+        <w:t xml:space="preserve"> </w:t>
+      </w:r>
+      <w:r>
+        <w:rPr>
+          <w:i/>
+          <w:iCs/>
+          <w:color w:val="4472C4" w:themeColor="accent1"/>
+          <w:sz w:val="24"/>
+          <w:szCs w:val="24"/>
+        </w:rPr>
+        <w:t>1990, str.</w:t>
+      </w:r>
+      <w:r>
+        <w:rPr>
+          <w:i/>
+          <w:iCs/>
+          <w:color w:val="4472C4" w:themeColor="accent1"/>
+          <w:sz w:val="24"/>
+          <w:szCs w:val="24"/>
+        </w:rPr>
+        <w:t xml:space="preserve"> </w:t>
+      </w:r>
+      <w:r>
+        <w:rPr>
+          <w:i/>
+          <w:iCs/>
+          <w:color w:val="4472C4" w:themeColor="accent1"/>
+          <w:sz w:val="24"/>
+          <w:szCs w:val="24"/>
+        </w:rPr>
+        <w:t>1</w:t>
+      </w:r>
+      <w:r>
+        <w:rPr>
+          <w:i/>
+          <w:iCs/>
+          <w:color w:val="4472C4" w:themeColor="accent1"/>
+          <w:sz w:val="24"/>
+          <w:szCs w:val="24"/>
+        </w:rPr>
+        <w:t>)</w:t>
+      </w:r>
+      <w:r>
+        <w:rPr>
+          <w:i/>
+          <w:iCs/>
+          <w:color w:val="4472C4" w:themeColor="accent1"/>
+          <w:sz w:val="24"/>
+          <w:szCs w:val="24"/>
+        </w:rPr>
+        <w:t xml:space="preserve">; »ZKJ še ostaja polarizirana« </w:t>
+      </w:r>
+      <w:r>
+        <w:rPr>
+          <w:i/>
+          <w:iCs/>
+          <w:color w:val="4472C4" w:themeColor="accent1"/>
+          <w:sz w:val="24"/>
+          <w:szCs w:val="24"/>
+        </w:rPr>
+        <w:t>(</w:t>
+      </w:r>
+      <w:r>
+        <w:rPr>
+          <w:i/>
+          <w:iCs/>
+          <w:color w:val="4472C4" w:themeColor="accent1"/>
+          <w:sz w:val="24"/>
+          <w:szCs w:val="24"/>
+        </w:rPr>
+        <w:t>Večer, 22.</w:t>
+      </w:r>
+      <w:r>
+        <w:rPr>
+          <w:i/>
+          <w:iCs/>
+          <w:color w:val="4472C4" w:themeColor="accent1"/>
+          <w:sz w:val="24"/>
+          <w:szCs w:val="24"/>
+        </w:rPr>
+        <w:t xml:space="preserve"> </w:t>
+      </w:r>
+      <w:r>
+        <w:rPr>
+          <w:i/>
+          <w:iCs/>
+          <w:color w:val="4472C4" w:themeColor="accent1"/>
+          <w:sz w:val="24"/>
+          <w:szCs w:val="24"/>
+        </w:rPr>
+        <w:t>1.</w:t>
+      </w:r>
+      <w:r>
+        <w:rPr>
+          <w:i/>
+          <w:iCs/>
+          <w:color w:val="4472C4" w:themeColor="accent1"/>
+          <w:sz w:val="24"/>
+          <w:szCs w:val="24"/>
+        </w:rPr>
+        <w:t xml:space="preserve"> </w:t>
+      </w:r>
+      <w:r>
+        <w:rPr>
+          <w:i/>
+          <w:iCs/>
+          <w:color w:val="4472C4" w:themeColor="accent1"/>
+          <w:sz w:val="24"/>
+          <w:szCs w:val="24"/>
+        </w:rPr>
+        <w:t>1990, str.</w:t>
+      </w:r>
+      <w:r>
+        <w:rPr>
+          <w:i/>
+          <w:iCs/>
+          <w:color w:val="4472C4" w:themeColor="accent1"/>
+          <w:sz w:val="24"/>
+          <w:szCs w:val="24"/>
+        </w:rPr>
+        <w:t xml:space="preserve"> </w:t>
+      </w:r>
+      <w:r>
+        <w:rPr>
+          <w:i/>
+          <w:iCs/>
+          <w:color w:val="4472C4" w:themeColor="accent1"/>
+          <w:sz w:val="24"/>
+          <w:szCs w:val="24"/>
+        </w:rPr>
+        <w:t>2</w:t>
+      </w:r>
+      <w:r>
+        <w:rPr>
+          <w:i/>
+          <w:iCs/>
+          <w:color w:val="4472C4" w:themeColor="accent1"/>
+          <w:sz w:val="24"/>
+          <w:szCs w:val="24"/>
+        </w:rPr>
+        <w:t>)</w:t>
+      </w:r>
+      <w:r>
+        <w:rPr>
+          <w:i/>
+          <w:iCs/>
+          <w:color w:val="4472C4" w:themeColor="accent1"/>
+          <w:sz w:val="24"/>
+          <w:szCs w:val="24"/>
+        </w:rPr>
+        <w:t xml:space="preserve">; </w:t>
+      </w:r>
+      <w:r>
+        <w:rPr>
+          <w:i/>
+          <w:iCs/>
+          <w:color w:val="4472C4" w:themeColor="accent1"/>
+          <w:sz w:val="24"/>
+          <w:szCs w:val="24"/>
+        </w:rPr>
+        <w:t xml:space="preserve">»Stranka demokratične prenove« </w:t>
+      </w:r>
+      <w:r>
+        <w:rPr>
+          <w:i/>
+          <w:iCs/>
+          <w:color w:val="4472C4" w:themeColor="accent1"/>
+          <w:sz w:val="24"/>
+          <w:szCs w:val="24"/>
+        </w:rPr>
+        <w:t>(</w:t>
+      </w:r>
+      <w:r>
+        <w:rPr>
+          <w:i/>
+          <w:iCs/>
+          <w:color w:val="4472C4" w:themeColor="accent1"/>
+          <w:sz w:val="24"/>
+          <w:szCs w:val="24"/>
+        </w:rPr>
+        <w:t>Večer, 6.</w:t>
+      </w:r>
+      <w:r>
+        <w:rPr>
+          <w:i/>
+          <w:iCs/>
+          <w:color w:val="4472C4" w:themeColor="accent1"/>
+          <w:sz w:val="24"/>
+          <w:szCs w:val="24"/>
+        </w:rPr>
+        <w:t xml:space="preserve"> </w:t>
+      </w:r>
+      <w:r>
+        <w:rPr>
+          <w:i/>
+          <w:iCs/>
+          <w:color w:val="4472C4" w:themeColor="accent1"/>
+          <w:sz w:val="24"/>
+          <w:szCs w:val="24"/>
+        </w:rPr>
+        <w:t>4.</w:t>
+      </w:r>
+      <w:r>
+        <w:rPr>
+          <w:i/>
+          <w:iCs/>
+          <w:color w:val="4472C4" w:themeColor="accent1"/>
+          <w:sz w:val="24"/>
+          <w:szCs w:val="24"/>
+        </w:rPr>
+        <w:t xml:space="preserve"> </w:t>
+      </w:r>
+      <w:r>
+        <w:rPr>
+          <w:i/>
+          <w:iCs/>
+          <w:color w:val="4472C4" w:themeColor="accent1"/>
+          <w:sz w:val="24"/>
+          <w:szCs w:val="24"/>
+        </w:rPr>
+        <w:t>1990, str. 15</w:t>
+      </w:r>
+      <w:r>
+        <w:rPr>
+          <w:i/>
+          <w:iCs/>
+          <w:color w:val="4472C4" w:themeColor="accent1"/>
+          <w:sz w:val="24"/>
+          <w:szCs w:val="24"/>
+        </w:rPr>
+        <w:t>); »Se res za ZKJ začenja vse znova?« (Primorske novice, 26. 1. 1990, str. 2</w:t>
       </w:r>
     </w:p>
     <w:p>
@@ -2707,7 +3976,6 @@
           <w:sz w:val="24"/>
           <w:szCs w:val="24"/>
         </w:rPr>
-        <w:lastRenderedPageBreak/>
         <w:t>V</w:t>
       </w:r>
       <w:r>
@@ -2844,7 +4112,77 @@
           <w:sz w:val="24"/>
           <w:szCs w:val="24"/>
         </w:rPr>
-        <w:t xml:space="preserve"> je potekalo v soglasju med SZDLS in ljubljansko nadškofijo</w:t>
+        <w:t xml:space="preserve"> je potekalo v soglasju med </w:t>
+      </w:r>
+      <w:r>
+        <w:rPr>
+          <w:sz w:val="24"/>
+          <w:szCs w:val="24"/>
+        </w:rPr>
+        <w:t>Socialistično zvezo delovnega ljudstva Slovenije (</w:t>
+      </w:r>
+      <w:r>
+        <w:rPr>
+          <w:sz w:val="24"/>
+          <w:szCs w:val="24"/>
+        </w:rPr>
+        <w:t>SZDLS</w:t>
+      </w:r>
+      <w:r>
+        <w:rPr>
+          <w:sz w:val="24"/>
+          <w:szCs w:val="24"/>
+        </w:rPr>
+        <w:t>)</w:t>
+      </w:r>
+      <w:r>
+        <w:rPr>
+          <w:sz w:val="24"/>
+          <w:szCs w:val="24"/>
+        </w:rPr>
+        <w:t xml:space="preserve"> in </w:t>
+      </w:r>
+      <w:r>
+        <w:rPr>
+          <w:sz w:val="24"/>
+          <w:szCs w:val="24"/>
+        </w:rPr>
+        <w:t xml:space="preserve">slovensko </w:t>
+      </w:r>
+      <w:r>
+        <w:rPr>
+          <w:sz w:val="24"/>
+          <w:szCs w:val="24"/>
+        </w:rPr>
+        <w:t>R</w:t>
+      </w:r>
+      <w:r>
+        <w:rPr>
+          <w:sz w:val="24"/>
+          <w:szCs w:val="24"/>
+        </w:rPr>
+        <w:t>im</w:t>
+      </w:r>
+      <w:r>
+        <w:rPr>
+          <w:sz w:val="24"/>
+          <w:szCs w:val="24"/>
+        </w:rPr>
+        <w:t>sk</w:t>
+      </w:r>
+      <w:r>
+        <w:rPr>
+          <w:sz w:val="24"/>
+          <w:szCs w:val="24"/>
+        </w:rPr>
+        <w:t xml:space="preserve">okatoliško </w:t>
+      </w:r>
+      <w:r>
+        <w:rPr>
+          <w:sz w:val="24"/>
+          <w:szCs w:val="24"/>
+        </w:rPr>
+        <w:t>cerkvijo</w:t>
       </w:r>
       <w:r>
         <w:rPr>
@@ -2917,7 +4255,29 @@
           <w:sz w:val="24"/>
           <w:szCs w:val="24"/>
         </w:rPr>
-        <w:t xml:space="preserve"> v povezavi s cerkvijo -</w:t>
+        <w:t xml:space="preserve"> v povezavi s </w:t>
+      </w:r>
+      <w:r>
+        <w:rPr>
+          <w:sz w:val="24"/>
+          <w:szCs w:val="24"/>
+        </w:rPr>
+        <w:t>C</w:t>
+      </w:r>
+      <w:r>
+        <w:rPr>
+          <w:sz w:val="24"/>
+          <w:szCs w:val="24"/>
+        </w:rPr>
+        <w:t xml:space="preserve">erkvijo </w:t>
+      </w:r>
+      <w:r>
+        <w:rPr>
+          <w:sz w:val="24"/>
+          <w:szCs w:val="24"/>
+          <w:lang w:val="en-US"/>
+        </w:rPr>
+        <w:t>–</w:t>
       </w:r>
       <w:r>
         <w:rPr>
@@ -2945,14 +4305,14 @@
           <w:sz w:val="24"/>
           <w:szCs w:val="24"/>
         </w:rPr>
-        <w:t>, o</w:t>
-      </w:r>
-      <w:r>
-        <w:rPr>
-          <w:sz w:val="24"/>
-          <w:szCs w:val="24"/>
-        </w:rPr>
-        <w:t xml:space="preserve"> verski oskrbi zapornikov in bolnikov</w:t>
+        <w:t xml:space="preserve">, </w:t>
+      </w:r>
+      <w:r>
+        <w:rPr>
+          <w:sz w:val="24"/>
+          <w:szCs w:val="24"/>
+        </w:rPr>
+        <w:t>verski oskrbi zapornikov in bolnikov</w:t>
       </w:r>
       <w:r>
         <w:rPr>
@@ -2987,11 +4347,71 @@
           <w:sz w:val="24"/>
           <w:szCs w:val="24"/>
         </w:rPr>
-        <w:t xml:space="preserve"> pa v socialistično stranko Slovenije.</w:t>
+        <w:t xml:space="preserve"> pa v </w:t>
+      </w:r>
+      <w:r>
+        <w:rPr>
+          <w:sz w:val="24"/>
+          <w:szCs w:val="24"/>
+        </w:rPr>
+        <w:t>S</w:t>
+      </w:r>
+      <w:r>
+        <w:rPr>
+          <w:sz w:val="24"/>
+          <w:szCs w:val="24"/>
+        </w:rPr>
+        <w:t>ocialistično stranko Slovenije.</w:t>
       </w:r>
     </w:p>
     <w:p>
       <w:pPr>
+        <w:pStyle w:val="Odstavekseznama"/>
+        <w:numPr>
+          <w:ilvl w:val="0"/>
+          <w:numId w:val="8"/>
+        </w:numPr>
+        <w:rPr>
+          <w:sz w:val="24"/>
+          <w:szCs w:val="24"/>
+        </w:rPr>
+      </w:pPr>
+      <w:r>
+        <w:rPr>
+          <w:i/>
+          <w:iCs/>
+          <w:color w:val="4472C4" w:themeColor="accent1"/>
+          <w:sz w:val="24"/>
+          <w:szCs w:val="24"/>
+        </w:rPr>
+        <w:t>»Danes sprejema svoj politični program« (Primorske novice, 9. 1. 1990, str. 2)</w:t>
+      </w:r>
+    </w:p>
+    <w:p>
+      <w:pPr>
+        <w:pStyle w:val="Odstavekseznama"/>
+        <w:numPr>
+          <w:ilvl w:val="0"/>
+          <w:numId w:val="8"/>
+        </w:numPr>
+        <w:rPr>
+          <w:sz w:val="24"/>
+          <w:szCs w:val="24"/>
+        </w:rPr>
+      </w:pPr>
+      <w:r>
+        <w:rPr>
+          <w:i/>
+          <w:iCs/>
+          <w:color w:val="4472C4" w:themeColor="accent1"/>
+          <w:sz w:val="24"/>
+          <w:szCs w:val="24"/>
+        </w:rPr>
+        <w:t>Karikatura Staro za novo (Primorske novice, 30. 1. 1990, str. 6)</w:t>
+      </w:r>
+    </w:p>
+    <w:p>
+      <w:pPr>
         <w:rPr>
           <w:sz w:val="24"/>
           <w:szCs w:val="24"/>
@@ -3100,7 +4520,14 @@
           <w:sz w:val="24"/>
           <w:szCs w:val="24"/>
         </w:rPr>
-        <w:t xml:space="preserve"> -</w:t>
+        <w:t xml:space="preserve"> </w:t>
+      </w:r>
+      <w:r>
+        <w:rPr>
+          <w:sz w:val="24"/>
+          <w:szCs w:val="24"/>
+        </w:rPr>
+        <w:t>–</w:t>
       </w:r>
       <w:r>
         <w:rPr>
@@ -3184,7 +4611,7 @@
           <w:sz w:val="24"/>
           <w:szCs w:val="24"/>
         </w:rPr>
-        <w:t xml:space="preserve"> kasneje pa je spremenila ime </w:t>
+        <w:t xml:space="preserve"> kasneje je spremenila ime </w:t>
       </w:r>
       <w:r>
         <w:rPr>
@@ -3199,6 +4626,29 @@
           <w:szCs w:val="24"/>
         </w:rPr>
         <w:t xml:space="preserve"> </w:t>
+      </w:r>
+    </w:p>
+    <w:p>
+      <w:pPr>
+        <w:pStyle w:val="Odstavekseznama"/>
+        <w:numPr>
+          <w:ilvl w:val="0"/>
+          <w:numId w:val="8"/>
+        </w:numPr>
+        <w:rPr>
+          <w:sz w:val="24"/>
+          <w:szCs w:val="24"/>
+        </w:rPr>
+      </w:pPr>
+      <w:r>
+        <w:rPr>
+          <w:i/>
+          <w:iCs/>
+          <w:color w:val="4472C4" w:themeColor="accent1"/>
+          <w:sz w:val="24"/>
+          <w:szCs w:val="24"/>
+        </w:rPr>
+        <w:t>»Za mir in spoštovanje različnosti« (Primorske novice, 6. 2. 1990, str. 3); »V ponedeljek ustanovni sestanek zelenih« (Primorske novice, 19. 1. 1990, str. 3)</w:t>
       </w:r>
     </w:p>
     <w:p>
@@ -3224,7 +4674,47 @@
           <w:sz w:val="24"/>
           <w:szCs w:val="24"/>
         </w:rPr>
-        <w:t>»Ustanovljena prva ekološka stranka pri nas«, Tomaž Lavrič, Diareja, Mladina, 1989</w:t>
+        <w:t xml:space="preserve">Tomaž Lavrič, Diareja, </w:t>
+      </w:r>
+      <w:r>
+        <w:rPr>
+          <w:i/>
+          <w:iCs/>
+          <w:color w:val="4472C4" w:themeColor="accent1"/>
+          <w:sz w:val="24"/>
+          <w:szCs w:val="24"/>
+        </w:rPr>
+        <w:t xml:space="preserve">»Ustanovljena prva ekološka stranka pri nas« </w:t>
+      </w:r>
+      <w:r>
+        <w:rPr>
+          <w:i/>
+          <w:iCs/>
+          <w:color w:val="4472C4" w:themeColor="accent1"/>
+          <w:sz w:val="24"/>
+          <w:szCs w:val="24"/>
+        </w:rPr>
+        <w:t>(</w:t>
+      </w:r>
+      <w:r>
+        <w:rPr>
+          <w:i/>
+          <w:iCs/>
+          <w:color w:val="4472C4" w:themeColor="accent1"/>
+          <w:sz w:val="24"/>
+          <w:szCs w:val="24"/>
+        </w:rPr>
+        <w:t>Mladina, 1989</w:t>
+      </w:r>
+      <w:r>
+        <w:rPr>
+          <w:i/>
+          <w:iCs/>
+          <w:color w:val="4472C4" w:themeColor="accent1"/>
+          <w:sz w:val="24"/>
+          <w:szCs w:val="24"/>
+        </w:rPr>
+        <w:t>)</w:t>
       </w:r>
     </w:p>
     <w:p>
@@ -3238,23 +4728,35 @@
     </w:p>
     <w:p>
       <w:pPr>
-        <w:rPr>
-          <w:color w:val="FF0000"/>
-          <w:sz w:val="24"/>
-          <w:szCs w:val="24"/>
-        </w:rPr>
-      </w:pPr>
-      <w:r>
-        <w:rPr>
-          <w:color w:val="FF0000"/>
-          <w:sz w:val="24"/>
-          <w:szCs w:val="24"/>
-        </w:rPr>
+        <w:pStyle w:val="Odstavekseznama"/>
+        <w:numPr>
+          <w:ilvl w:val="0"/>
+          <w:numId w:val="7"/>
+        </w:numPr>
+        <w:rPr>
+          <w:i/>
+          <w:iCs/>
+          <w:color w:val="4472C4" w:themeColor="accent1"/>
+          <w:sz w:val="24"/>
+          <w:szCs w:val="24"/>
+        </w:rPr>
+      </w:pPr>
+      <w:r>
+        <w:rPr>
+          <w:i/>
+          <w:iCs/>
+          <w:color w:val="4472C4" w:themeColor="accent1"/>
+          <w:sz w:val="24"/>
+          <w:szCs w:val="24"/>
+        </w:rPr>
+        <w:lastRenderedPageBreak/>
         <w:t xml:space="preserve">Slika: Ustavni </w:t>
       </w:r>
       <w:r>
         <w:rPr>
-          <w:color w:val="FF0000"/>
+          <w:i/>
+          <w:iCs/>
+          <w:color w:val="4472C4" w:themeColor="accent1"/>
           <w:sz w:val="24"/>
           <w:szCs w:val="24"/>
         </w:rPr>
@@ -3262,7 +4764,9 @@
       </w:r>
       <w:r>
         <w:rPr>
-          <w:color w:val="FF0000"/>
+          <w:i/>
+          <w:iCs/>
+          <w:color w:val="4472C4" w:themeColor="accent1"/>
           <w:sz w:val="24"/>
           <w:szCs w:val="24"/>
         </w:rPr>
@@ -3270,15 +4774,59 @@
       </w:r>
       <w:r>
         <w:rPr>
-          <w:color w:val="FF0000"/>
-          <w:sz w:val="24"/>
-          <w:szCs w:val="24"/>
-        </w:rPr>
-        <w:t>Uradni list Socialistične Republike Slovenije, št. 32, 2.10.1989</w:t>
-      </w:r>
-      <w:r>
-        <w:rPr>
-          <w:color w:val="FF0000"/>
+          <w:i/>
+          <w:iCs/>
+          <w:color w:val="4472C4" w:themeColor="accent1"/>
+          <w:sz w:val="24"/>
+          <w:szCs w:val="24"/>
+        </w:rPr>
+        <w:t>Uradni list Socialistične Republike Slovenije, št. 32, 2.</w:t>
+      </w:r>
+      <w:r>
+        <w:rPr>
+          <w:i/>
+          <w:iCs/>
+          <w:color w:val="4472C4" w:themeColor="accent1"/>
+          <w:sz w:val="24"/>
+          <w:szCs w:val="24"/>
+        </w:rPr>
+        <w:t xml:space="preserve"> </w:t>
+      </w:r>
+      <w:r>
+        <w:rPr>
+          <w:i/>
+          <w:iCs/>
+          <w:color w:val="4472C4" w:themeColor="accent1"/>
+          <w:sz w:val="24"/>
+          <w:szCs w:val="24"/>
+        </w:rPr>
+        <w:t>10.</w:t>
+      </w:r>
+      <w:r>
+        <w:rPr>
+          <w:i/>
+          <w:iCs/>
+          <w:color w:val="4472C4" w:themeColor="accent1"/>
+          <w:sz w:val="24"/>
+          <w:szCs w:val="24"/>
+        </w:rPr>
+        <w:t xml:space="preserve"> </w:t>
+      </w:r>
+      <w:r>
+        <w:rPr>
+          <w:i/>
+          <w:iCs/>
+          <w:color w:val="4472C4" w:themeColor="accent1"/>
+          <w:sz w:val="24"/>
+          <w:szCs w:val="24"/>
+        </w:rPr>
+        <w:t>1989</w:t>
+      </w:r>
+      <w:r>
+        <w:rPr>
+          <w:i/>
+          <w:iCs/>
+          <w:color w:val="4472C4" w:themeColor="accent1"/>
           <w:sz w:val="24"/>
           <w:szCs w:val="24"/>
         </w:rPr>
@@ -3319,14 +4867,56 @@
           <w:sz w:val="24"/>
           <w:szCs w:val="24"/>
         </w:rPr>
-        <w:t xml:space="preserve">Ta je pripravil vrsto predlogov za spremembo slovenske ustave in s svojimi stališči močno vplival na delo ustavne komisije. </w:t>
-      </w:r>
-      <w:r>
-        <w:rPr>
-          <w:sz w:val="24"/>
-          <w:szCs w:val="24"/>
-        </w:rPr>
-        <w:t xml:space="preserve">Oblikovanje dopolnil k slovenski ustavi je mesece burilo duhove v slovenski javnosti ter sprožal odločna nasprotovanja najvišjih jugoslovanskih državnih in partijskih oblasti. 81 amandmajev, ki so bili sprejeti </w:t>
+        <w:t>Zbor</w:t>
+      </w:r>
+      <w:r>
+        <w:rPr>
+          <w:sz w:val="24"/>
+          <w:szCs w:val="24"/>
+        </w:rPr>
+        <w:t xml:space="preserve"> je </w:t>
+      </w:r>
+      <w:r>
+        <w:rPr>
+          <w:sz w:val="24"/>
+          <w:szCs w:val="24"/>
+        </w:rPr>
+        <w:t xml:space="preserve">s svojimi predlogi glede ustavnih sprememb močno vplival na delo ustavne komisije. </w:t>
+      </w:r>
+      <w:r>
+        <w:rPr>
+          <w:sz w:val="24"/>
+          <w:szCs w:val="24"/>
+        </w:rPr>
+        <w:t>Oblikovanje dopolnil k slovenski ustavi je mesece burilo duhove v slovenski javnosti ter sprožal</w:t>
+      </w:r>
+      <w:r>
+        <w:rPr>
+          <w:sz w:val="24"/>
+          <w:szCs w:val="24"/>
+        </w:rPr>
+        <w:t>o</w:t>
+      </w:r>
+      <w:r>
+        <w:rPr>
+          <w:sz w:val="24"/>
+          <w:szCs w:val="24"/>
+        </w:rPr>
+        <w:t xml:space="preserve"> odločna nasprotovanja najvišjih jugoslovanskih državnih in partijskih oblasti. </w:t>
+      </w:r>
+      <w:r>
+        <w:rPr>
+          <w:sz w:val="24"/>
+          <w:szCs w:val="24"/>
+        </w:rPr>
+        <w:t xml:space="preserve">Enainosemdeset </w:t>
+      </w:r>
+      <w:r>
+        <w:rPr>
+          <w:sz w:val="24"/>
+          <w:szCs w:val="24"/>
+        </w:rPr>
+        <w:t xml:space="preserve">amandmajev, ki so bili sprejeti </w:t>
       </w:r>
       <w:r>
         <w:rPr>
@@ -3411,29 +5001,21 @@
           <w:sz w:val="24"/>
           <w:szCs w:val="24"/>
         </w:rPr>
-        <w:t>veljavljena je bila pravica slovenskega naroda do samoodločbe in pravica, da lahko izredne razmere v Sloveniji razglasi le slovenska skupščina</w:t>
-      </w:r>
-      <w:r>
-        <w:rPr>
-          <w:sz w:val="24"/>
-          <w:szCs w:val="24"/>
-        </w:rPr>
-        <w:t xml:space="preserve">. Amandmaji so določali </w:t>
-      </w:r>
-      <w:r>
-        <w:rPr>
-          <w:sz w:val="24"/>
-          <w:szCs w:val="24"/>
-        </w:rPr>
-        <w:lastRenderedPageBreak/>
-        <w:t xml:space="preserve">tudi, da </w:t>
-      </w:r>
-      <w:r>
-        <w:rPr>
-          <w:sz w:val="24"/>
-          <w:szCs w:val="24"/>
-        </w:rPr>
-        <w:t>v družbeno političnem življenju enakopravno sodelujejo vse organizacije delovnih ljudi in občanov, ki delujejo v skladu z ustavo</w:t>
+        <w:t>veljavljena pravica slovenskega naroda do samoodločbe in pravica, da lahko izredne razmere v Sloveniji razglasi le slovenska skupščina</w:t>
+      </w:r>
+      <w:r>
+        <w:rPr>
+          <w:sz w:val="24"/>
+          <w:szCs w:val="24"/>
+        </w:rPr>
+        <w:t xml:space="preserve">. Amandmaji so določali tudi, da </w:t>
+      </w:r>
+      <w:r>
+        <w:rPr>
+          <w:sz w:val="24"/>
+          <w:szCs w:val="24"/>
+        </w:rPr>
+        <w:t>v družbenopolitičnem življenju enakopravno sodelujejo vse organizacije delovnih ljudi in občanov, ki delujejo v skladu z ustavo</w:t>
       </w:r>
       <w:r>
         <w:rPr>
@@ -3447,7 +5029,35 @@
           <w:sz w:val="24"/>
           <w:szCs w:val="24"/>
         </w:rPr>
-        <w:t xml:space="preserve"> je bila odprta možnost delovanja političnih strank. </w:t>
+        <w:t xml:space="preserve"> je bila odprta možnost </w:t>
+      </w:r>
+      <w:r>
+        <w:rPr>
+          <w:sz w:val="24"/>
+          <w:szCs w:val="24"/>
+        </w:rPr>
+        <w:t xml:space="preserve">za </w:t>
+      </w:r>
+      <w:r>
+        <w:rPr>
+          <w:sz w:val="24"/>
+          <w:szCs w:val="24"/>
+        </w:rPr>
+        <w:t>delovanj</w:t>
+      </w:r>
+      <w:r>
+        <w:rPr>
+          <w:sz w:val="24"/>
+          <w:szCs w:val="24"/>
+        </w:rPr>
+        <w:t>e</w:t>
+      </w:r>
+      <w:r>
+        <w:rPr>
+          <w:sz w:val="24"/>
+          <w:szCs w:val="24"/>
+        </w:rPr>
+        <w:t xml:space="preserve"> političnih strank. </w:t>
       </w:r>
       <w:r>
         <w:rPr>
@@ -3475,7 +5085,21 @@
           <w:sz w:val="24"/>
           <w:szCs w:val="24"/>
         </w:rPr>
-        <w:t xml:space="preserve"> je bila razglašena Zdravljica.</w:t>
+        <w:t xml:space="preserve"> je bila </w:t>
+      </w:r>
+      <w:r>
+        <w:rPr>
+          <w:sz w:val="24"/>
+          <w:szCs w:val="24"/>
+        </w:rPr>
+        <w:t>določena</w:t>
+      </w:r>
+      <w:r>
+        <w:rPr>
+          <w:sz w:val="24"/>
+          <w:szCs w:val="24"/>
+        </w:rPr>
+        <w:t xml:space="preserve"> Zdravljica.</w:t>
       </w:r>
       <w:r>
         <w:rPr>
@@ -3532,16 +5156,6 @@
           <w:sz w:val="24"/>
           <w:szCs w:val="24"/>
         </w:rPr>
-        <w:t xml:space="preserve">Slika: </w:t>
-      </w:r>
-      <w:r>
-        <w:rPr>
-          <w:i/>
-          <w:iCs/>
-          <w:color w:val="4472C4" w:themeColor="accent1"/>
-          <w:sz w:val="24"/>
-          <w:szCs w:val="24"/>
-        </w:rPr>
         <w:t>D</w:t>
       </w:r>
       <w:r>
@@ -3552,17 +5166,97 @@
           <w:sz w:val="24"/>
           <w:szCs w:val="24"/>
         </w:rPr>
-        <w:t xml:space="preserve">okument Zakon o himni (vir: </w:t>
-      </w:r>
-      <w:r>
-        <w:rPr>
-          <w:i/>
-          <w:iCs/>
-          <w:color w:val="4472C4" w:themeColor="accent1"/>
-          <w:sz w:val="24"/>
-          <w:szCs w:val="24"/>
-        </w:rPr>
-        <w:t>arhiv državnega zbora</w:t>
+        <w:t>okument</w:t>
+      </w:r>
+      <w:r>
+        <w:rPr>
+          <w:i/>
+          <w:iCs/>
+          <w:color w:val="4472C4" w:themeColor="accent1"/>
+          <w:sz w:val="24"/>
+          <w:szCs w:val="24"/>
+        </w:rPr>
+        <w:t>:</w:t>
+      </w:r>
+      <w:r>
+        <w:rPr>
+          <w:i/>
+          <w:iCs/>
+          <w:color w:val="4472C4" w:themeColor="accent1"/>
+          <w:sz w:val="24"/>
+          <w:szCs w:val="24"/>
+        </w:rPr>
+        <w:t xml:space="preserve"> Zakon o himni (</w:t>
+      </w:r>
+      <w:r>
+        <w:rPr>
+          <w:i/>
+          <w:iCs/>
+          <w:color w:val="4472C4" w:themeColor="accent1"/>
+          <w:sz w:val="24"/>
+          <w:szCs w:val="24"/>
+        </w:rPr>
+        <w:t>hrani</w:t>
+      </w:r>
+      <w:r>
+        <w:rPr>
+          <w:i/>
+          <w:iCs/>
+          <w:color w:val="4472C4" w:themeColor="accent1"/>
+          <w:sz w:val="24"/>
+          <w:szCs w:val="24"/>
+        </w:rPr>
+        <w:t xml:space="preserve"> </w:t>
+      </w:r>
+      <w:r>
+        <w:rPr>
+          <w:i/>
+          <w:iCs/>
+          <w:color w:val="4472C4" w:themeColor="accent1"/>
+          <w:sz w:val="24"/>
+          <w:szCs w:val="24"/>
+        </w:rPr>
+        <w:t>D</w:t>
+      </w:r>
+      <w:r>
+        <w:rPr>
+          <w:i/>
+          <w:iCs/>
+          <w:color w:val="4472C4" w:themeColor="accent1"/>
+          <w:sz w:val="24"/>
+          <w:szCs w:val="24"/>
+        </w:rPr>
+        <w:t>ržavn</w:t>
+      </w:r>
+      <w:r>
+        <w:rPr>
+          <w:i/>
+          <w:iCs/>
+          <w:color w:val="4472C4" w:themeColor="accent1"/>
+          <w:sz w:val="24"/>
+          <w:szCs w:val="24"/>
+        </w:rPr>
+        <w:t>i</w:t>
+      </w:r>
+      <w:r>
+        <w:rPr>
+          <w:i/>
+          <w:iCs/>
+          <w:color w:val="4472C4" w:themeColor="accent1"/>
+          <w:sz w:val="24"/>
+          <w:szCs w:val="24"/>
+        </w:rPr>
+        <w:t xml:space="preserve"> zbor</w:t>
+      </w:r>
+      <w:r>
+        <w:rPr>
+          <w:i/>
+          <w:iCs/>
+          <w:color w:val="4472C4" w:themeColor="accent1"/>
+          <w:sz w:val="24"/>
+          <w:szCs w:val="24"/>
+        </w:rPr>
+        <w:t xml:space="preserve"> Republike Slovenije</w:t>
       </w:r>
       <w:r>
         <w:rPr>
@@ -3621,17 +5315,127 @@
           <w:sz w:val="24"/>
           <w:szCs w:val="24"/>
         </w:rPr>
-        <w:t xml:space="preserve"> 27.12.1989 (</w:t>
-      </w:r>
-      <w:r>
-        <w:rPr>
-          <w:i/>
-          <w:iCs/>
-          <w:color w:val="4472C4" w:themeColor="accent1"/>
-          <w:sz w:val="24"/>
-          <w:szCs w:val="24"/>
-        </w:rPr>
-        <w:t>arhiv državnega zbora</w:t>
+        <w:t>,</w:t>
+      </w:r>
+      <w:r>
+        <w:rPr>
+          <w:i/>
+          <w:iCs/>
+          <w:color w:val="4472C4" w:themeColor="accent1"/>
+          <w:sz w:val="24"/>
+          <w:szCs w:val="24"/>
+        </w:rPr>
+        <w:t xml:space="preserve"> 27.</w:t>
+      </w:r>
+      <w:r>
+        <w:rPr>
+          <w:i/>
+          <w:iCs/>
+          <w:color w:val="4472C4" w:themeColor="accent1"/>
+          <w:sz w:val="24"/>
+          <w:szCs w:val="24"/>
+        </w:rPr>
+        <w:t xml:space="preserve"> </w:t>
+      </w:r>
+      <w:r>
+        <w:rPr>
+          <w:i/>
+          <w:iCs/>
+          <w:color w:val="4472C4" w:themeColor="accent1"/>
+          <w:sz w:val="24"/>
+          <w:szCs w:val="24"/>
+        </w:rPr>
+        <w:t>december</w:t>
+      </w:r>
+      <w:r>
+        <w:rPr>
+          <w:i/>
+          <w:iCs/>
+          <w:color w:val="4472C4" w:themeColor="accent1"/>
+          <w:sz w:val="24"/>
+          <w:szCs w:val="24"/>
+        </w:rPr>
+        <w:t xml:space="preserve"> </w:t>
+      </w:r>
+      <w:r>
+        <w:rPr>
+          <w:i/>
+          <w:iCs/>
+          <w:color w:val="4472C4" w:themeColor="accent1"/>
+          <w:sz w:val="24"/>
+          <w:szCs w:val="24"/>
+        </w:rPr>
+        <w:t>1989 (</w:t>
+      </w:r>
+      <w:r>
+        <w:rPr>
+          <w:i/>
+          <w:iCs/>
+          <w:color w:val="4472C4" w:themeColor="accent1"/>
+          <w:sz w:val="24"/>
+          <w:szCs w:val="24"/>
+        </w:rPr>
+        <w:t>hrani</w:t>
+      </w:r>
+      <w:r>
+        <w:rPr>
+          <w:i/>
+          <w:iCs/>
+          <w:color w:val="4472C4" w:themeColor="accent1"/>
+          <w:sz w:val="24"/>
+          <w:szCs w:val="24"/>
+        </w:rPr>
+        <w:t xml:space="preserve"> </w:t>
+      </w:r>
+      <w:r>
+        <w:rPr>
+          <w:i/>
+          <w:iCs/>
+          <w:color w:val="4472C4" w:themeColor="accent1"/>
+          <w:sz w:val="24"/>
+          <w:szCs w:val="24"/>
+        </w:rPr>
+        <w:t>D</w:t>
+      </w:r>
+      <w:r>
+        <w:rPr>
+          <w:i/>
+          <w:iCs/>
+          <w:color w:val="4472C4" w:themeColor="accent1"/>
+          <w:sz w:val="24"/>
+          <w:szCs w:val="24"/>
+        </w:rPr>
+        <w:t>ržavn</w:t>
+      </w:r>
+      <w:r>
+        <w:rPr>
+          <w:i/>
+          <w:iCs/>
+          <w:color w:val="4472C4" w:themeColor="accent1"/>
+          <w:sz w:val="24"/>
+          <w:szCs w:val="24"/>
+        </w:rPr>
+        <w:t>i</w:t>
+      </w:r>
+      <w:r>
+        <w:rPr>
+          <w:i/>
+          <w:iCs/>
+          <w:color w:val="4472C4" w:themeColor="accent1"/>
+          <w:sz w:val="24"/>
+          <w:szCs w:val="24"/>
+        </w:rPr>
+        <w:t xml:space="preserve"> zbor</w:t>
+      </w:r>
+      <w:r>
+        <w:rPr>
+          <w:i/>
+          <w:iCs/>
+          <w:color w:val="4472C4" w:themeColor="accent1"/>
+          <w:sz w:val="24"/>
+          <w:szCs w:val="24"/>
+        </w:rPr>
+        <w:t xml:space="preserve"> Republike Slovenije</w:t>
       </w:r>
       <w:r>
         <w:rPr>
@@ -3651,7 +5455,17 @@
           <w:sz w:val="24"/>
           <w:szCs w:val="24"/>
         </w:rPr>
-        <w:t xml:space="preserve"> in </w:t>
+        <w:t>;</w:t>
+      </w:r>
+      <w:r>
+        <w:rPr>
+          <w:i/>
+          <w:iCs/>
+          <w:color w:val="4472C4" w:themeColor="accent1"/>
+          <w:sz w:val="24"/>
+          <w:szCs w:val="24"/>
+        </w:rPr>
+        <w:t xml:space="preserve"> </w:t>
       </w:r>
       <w:r>
         <w:rPr>
@@ -3671,17 +5485,77 @@
           <w:sz w:val="24"/>
           <w:szCs w:val="24"/>
         </w:rPr>
-        <w:t xml:space="preserve"> (vir: </w:t>
-      </w:r>
-      <w:r>
-        <w:rPr>
-          <w:i/>
-          <w:iCs/>
-          <w:color w:val="4472C4" w:themeColor="accent1"/>
-          <w:sz w:val="24"/>
-          <w:szCs w:val="24"/>
-        </w:rPr>
-        <w:t>arhiv državnega zbora</w:t>
+        <w:t xml:space="preserve"> (</w:t>
+      </w:r>
+      <w:r>
+        <w:rPr>
+          <w:i/>
+          <w:iCs/>
+          <w:color w:val="4472C4" w:themeColor="accent1"/>
+          <w:sz w:val="24"/>
+          <w:szCs w:val="24"/>
+        </w:rPr>
+        <w:t>hrani</w:t>
+      </w:r>
+      <w:r>
+        <w:rPr>
+          <w:i/>
+          <w:iCs/>
+          <w:color w:val="4472C4" w:themeColor="accent1"/>
+          <w:sz w:val="24"/>
+          <w:szCs w:val="24"/>
+        </w:rPr>
+        <w:t xml:space="preserve"> </w:t>
+      </w:r>
+      <w:r>
+        <w:rPr>
+          <w:i/>
+          <w:iCs/>
+          <w:color w:val="4472C4" w:themeColor="accent1"/>
+          <w:sz w:val="24"/>
+          <w:szCs w:val="24"/>
+        </w:rPr>
+        <w:t>D</w:t>
+      </w:r>
+      <w:r>
+        <w:rPr>
+          <w:i/>
+          <w:iCs/>
+          <w:color w:val="4472C4" w:themeColor="accent1"/>
+          <w:sz w:val="24"/>
+          <w:szCs w:val="24"/>
+        </w:rPr>
+        <w:t>ržavn</w:t>
+      </w:r>
+      <w:r>
+        <w:rPr>
+          <w:i/>
+          <w:iCs/>
+          <w:color w:val="4472C4" w:themeColor="accent1"/>
+          <w:sz w:val="24"/>
+          <w:szCs w:val="24"/>
+        </w:rPr>
+        <w:t>i</w:t>
+      </w:r>
+      <w:r>
+        <w:rPr>
+          <w:i/>
+          <w:iCs/>
+          <w:color w:val="4472C4" w:themeColor="accent1"/>
+          <w:sz w:val="24"/>
+          <w:szCs w:val="24"/>
+        </w:rPr>
+        <w:t xml:space="preserve"> zbor</w:t>
+      </w:r>
+      <w:r>
+        <w:rPr>
+          <w:i/>
+          <w:iCs/>
+          <w:color w:val="4472C4" w:themeColor="accent1"/>
+          <w:sz w:val="24"/>
+          <w:szCs w:val="24"/>
+        </w:rPr>
+        <w:t xml:space="preserve"> Republike Slovenije</w:t>
       </w:r>
       <w:r>
         <w:rPr>
@@ -3763,6 +5637,32 @@
           <w:szCs w:val="24"/>
         </w:rPr>
         <w:t xml:space="preserve">. </w:t>
+      </w:r>
+    </w:p>
+    <w:p>
+      <w:pPr>
+        <w:pStyle w:val="Odstavekseznama"/>
+        <w:numPr>
+          <w:ilvl w:val="0"/>
+          <w:numId w:val="7"/>
+        </w:numPr>
+        <w:rPr>
+          <w:i/>
+          <w:iCs/>
+          <w:color w:val="4472C4" w:themeColor="accent1"/>
+          <w:sz w:val="24"/>
+          <w:szCs w:val="24"/>
+        </w:rPr>
+      </w:pPr>
+      <w:r>
+        <w:rPr>
+          <w:i/>
+          <w:iCs/>
+          <w:color w:val="4472C4" w:themeColor="accent1"/>
+          <w:sz w:val="24"/>
+          <w:szCs w:val="24"/>
+        </w:rPr>
+        <w:t>»Politika iz podjetij« (Primorske novice, 5. 1. 1990, str. 19)</w:t>
       </w:r>
     </w:p>
     <w:p>
@@ -3796,7 +5696,47 @@
           <w:sz w:val="24"/>
           <w:szCs w:val="24"/>
         </w:rPr>
-        <w:t>»Politika izgublja podporo ljudstva«, Tomaž Lavrič, Mladina, 1988</w:t>
+        <w:t xml:space="preserve">Tomaž Lavrič, </w:t>
+      </w:r>
+      <w:r>
+        <w:rPr>
+          <w:i/>
+          <w:iCs/>
+          <w:color w:val="4472C4" w:themeColor="accent1"/>
+          <w:sz w:val="24"/>
+          <w:szCs w:val="24"/>
+        </w:rPr>
+        <w:t xml:space="preserve">»Politika izgublja podporo ljudstva« </w:t>
+      </w:r>
+      <w:r>
+        <w:rPr>
+          <w:i/>
+          <w:iCs/>
+          <w:color w:val="4472C4" w:themeColor="accent1"/>
+          <w:sz w:val="24"/>
+          <w:szCs w:val="24"/>
+        </w:rPr>
+        <w:t>(</w:t>
+      </w:r>
+      <w:r>
+        <w:rPr>
+          <w:i/>
+          <w:iCs/>
+          <w:color w:val="4472C4" w:themeColor="accent1"/>
+          <w:sz w:val="24"/>
+          <w:szCs w:val="24"/>
+        </w:rPr>
+        <w:t>Mladina, 1988</w:t>
+      </w:r>
+      <w:r>
+        <w:rPr>
+          <w:i/>
+          <w:iCs/>
+          <w:color w:val="4472C4" w:themeColor="accent1"/>
+          <w:sz w:val="24"/>
+          <w:szCs w:val="24"/>
+        </w:rPr>
+        <w:t>)</w:t>
       </w:r>
     </w:p>
     <w:sectPr>
@@ -3868,16 +5808,28 @@
         <w:footnoteRef/>
       </w:r>
       <w:r>
-        <w:t xml:space="preserve"> Ivan Oman </w:t>
-      </w:r>
-      <w:r>
-        <w:t>–</w:t>
+        <w:t xml:space="preserve"> Ivan Oman</w:t>
+      </w:r>
+      <w:r>
+        <w:t xml:space="preserve"> (1929</w:t>
+      </w:r>
+      <w:r>
+        <w:rPr>
+          <w:lang w:val="en-US"/>
+        </w:rPr>
+        <w:t>–2019)</w:t>
+      </w:r>
+      <w:r>
+        <w:t>,</w:t>
       </w:r>
       <w:r>
         <w:t xml:space="preserve"> </w:t>
       </w:r>
       <w:r>
-        <w:t xml:space="preserve">Slovenski politik. Leta 1988 je </w:t>
+        <w:t>s</w:t>
+      </w:r>
+      <w:r>
+        <w:t xml:space="preserve">lovenski politik. Leta 1988 je </w:t>
       </w:r>
       <w:r>
         <w:t>prevzel vodenje iniciativnega odbora za ustanovitev Slovenske kmečke zveze</w:t>
@@ -3886,7 +5838,13 @@
         <w:t xml:space="preserve"> in bil izvoljen za njenega predsednika. </w:t>
       </w:r>
       <w:r>
-        <w:t xml:space="preserve">Sodeloval je v vseh večjih dogodkih demokratizacije </w:t>
+        <w:t xml:space="preserve">Sodeloval je </w:t>
+      </w:r>
+      <w:r>
+        <w:t>pri</w:t>
+      </w:r>
+      <w:r>
+        <w:t xml:space="preserve"> vseh večjih dogodkih demokratizacije </w:t>
       </w:r>
       <w:r>
         <w:t>in</w:t>
@@ -3907,13 +5865,25 @@
         <w:t xml:space="preserve"> podpredsednik</w:t>
       </w:r>
       <w:r>
-        <w:t xml:space="preserve"> Demosa in je s</w:t>
-      </w:r>
-      <w:r>
-        <w:t>odeloval tudi pri ustanavljanju ostalih pomladnih strank. Leta 1990 je bi izvoljen za člana predsedstva Republike Slovenije</w:t>
-      </w:r>
-      <w:r>
-        <w:t xml:space="preserve">, po osamosvojitvi leta 1992 pa za poslanca prvega državnega zbora Republike Slovenije. </w:t>
+        <w:t xml:space="preserve"> Demosa in s</w:t>
+      </w:r>
+      <w:r>
+        <w:t>odeloval tudi pri ustanavljanju ostalih pomladnih strank. Leta 1990 je bi</w:t>
+      </w:r>
+      <w:r>
+        <w:t>l</w:t>
+      </w:r>
+      <w:r>
+        <w:t xml:space="preserve"> izvoljen za člana predsedstva Republike Slovenije</w:t>
+      </w:r>
+      <w:r>
+        <w:t xml:space="preserve">, po osamosvojitvi leta 1992 pa za poslanca prvega </w:t>
+      </w:r>
+      <w:r>
+        <w:t>D</w:t>
+      </w:r>
+      <w:r>
+        <w:t xml:space="preserve">ržavnega zbora Republike Slovenije. </w:t>
       </w:r>
       <w:r>
         <w:t>Ivan Oman je prejemnik</w:t>
@@ -3935,17 +5905,15 @@
       </w:r>
       <w:r>
         <w:rPr>
-          <w:i/>
-          <w:iCs/>
-        </w:rPr>
-        <w:t>Z</w:t>
-      </w:r>
-      <w:r>
-        <w:rPr>
-          <w:i/>
-          <w:iCs/>
-        </w:rPr>
-        <w:t>lati častni znak svobode Republike Slovenije</w:t>
+          <w:iCs/>
+        </w:rPr>
+        <w:t>Zlati častni znak svobode Republike Slovenije</w:t>
+      </w:r>
+      <w:r>
+        <w:rPr>
+          <w:iCs/>
+        </w:rPr>
+        <w:t>, in sicer</w:t>
       </w:r>
       <w:r>
         <w:t xml:space="preserve"> za izjemne zasluge pri obrambi svobode in uveljavljanju suverenosti Republike Slovenije</w:t>
@@ -3960,7 +5928,19 @@
         <w:t>S</w:t>
       </w:r>
       <w:r>
-        <w:t>lika: Ivan Oman, avtor: Igor Napast, vir Večer – splet)</w:t>
+        <w:t xml:space="preserve">lika: Ivan Oman, avtor: Igor Napast, </w:t>
+      </w:r>
+      <w:r>
+        <w:t xml:space="preserve">spletni </w:t>
+      </w:r>
+      <w:r>
+        <w:t>vir</w:t>
+      </w:r>
+      <w:r>
+        <w:t>:</w:t>
+      </w:r>
+      <w:r>
+        <w:t xml:space="preserve"> Večer)</w:t>
       </w:r>
     </w:p>
   </w:footnote>
@@ -3979,16 +5959,79 @@
         <w:t xml:space="preserve"> Dimitrij Rupel </w:t>
       </w:r>
       <w:r>
+        <w:t>(1946</w:t>
+      </w:r>
+      <w:r>
         <w:t>–</w:t>
       </w:r>
       <w:r>
+        <w:t>),</w:t>
+      </w:r>
+      <w:r>
         <w:t xml:space="preserve"> </w:t>
       </w:r>
       <w:r>
-        <w:t xml:space="preserve">Slovenski sociolog, politik in diplomat. Bil je profesor na Fakulteti za sociologijo, politične vede in novinarstvo ter sodeloval v uredništvih več revij med drugim Nove revije. Leta 1989 je bil med ustanovitelji stranke </w:t>
-      </w:r>
-      <w:r>
-        <w:t>Slovenska demokratična zveza, med leti 1990 in 1992 pa je bil prvi zunanji minister Republike Slovenije. Leta 1992 je bil izvoljen v prvi državni zbor Republike Slovenije, decembra 1994 pa za ljubljanskega župana. Kasneje je opravljal funkcije veleposlanika RS v ZDA in ministra za zunanje zadeve ter kot posebni odposlanec za zunanje zadeve in svetovalec sodeloval v kabinetu predsednika vlade</w:t>
+        <w:t>s</w:t>
+      </w:r>
+      <w:r>
+        <w:t>lovenski sociolog, politik</w:t>
+      </w:r>
+      <w:r>
+        <w:t>,</w:t>
+      </w:r>
+      <w:r>
+        <w:t xml:space="preserve"> diplomat</w:t>
+      </w:r>
+      <w:r>
+        <w:t>, pisatelj, dramatik, urednik in publicist</w:t>
+      </w:r>
+      <w:r>
+        <w:t>. Bil je profesor na Fakulteti za sociologijo, politične vede in novinarstvo ter sodeloval v uredništvih več revij</w:t>
+      </w:r>
+      <w:r>
+        <w:t>,</w:t>
+      </w:r>
+      <w:r>
+        <w:t xml:space="preserve"> med drugim Nove revije. Leta 1989 je bil med ustanovitelji stranke </w:t>
+      </w:r>
+      <w:r>
+        <w:t>Slovenska demokratična zveza, med let</w:t>
+      </w:r>
+      <w:r>
+        <w:t>oma</w:t>
+      </w:r>
+      <w:r>
+        <w:t xml:space="preserve"> 1990 in 1992 pa je bil prvi zunanji minister Republike Slovenije. Leta 1992 je bil izvoljen v prvi </w:t>
+      </w:r>
+      <w:r>
+        <w:t>D</w:t>
+      </w:r>
+      <w:r>
+        <w:t xml:space="preserve">ržavni zbor Republike Slovenije, decembra 1994 pa </w:t>
+      </w:r>
+      <w:r>
+        <w:t xml:space="preserve">je bil izvoljen </w:t>
+      </w:r>
+      <w:r>
+        <w:t>za ljubljanskega župana. Kasneje je opravljal funkcij</w:t>
+      </w:r>
+      <w:r>
+        <w:t>i</w:t>
+      </w:r>
+      <w:r>
+        <w:t xml:space="preserve"> veleposlanika R</w:t>
+      </w:r>
+      <w:r>
+        <w:t xml:space="preserve">epublike </w:t>
+      </w:r>
+      <w:r>
+        <w:t>S</w:t>
+      </w:r>
+      <w:r>
+        <w:t>lovenije</w:t>
+      </w:r>
+      <w:r>
+        <w:t xml:space="preserve"> v ZDA in ministra za zunanje zadeve ter kot posebni odposlanec za zunanje zadeve in svetovalec sodeloval v kabinetu predsednika vlade</w:t>
       </w:r>
       <w:r>
         <w:t>.</w:t>
@@ -4000,13 +6043,16 @@
         <w:t>S</w:t>
       </w:r>
       <w:r>
-        <w:t xml:space="preserve">lika: Dimitrij Rupel, </w:t>
-      </w:r>
-      <w:r>
-        <w:rPr>
-          <w:color w:val="FF0000"/>
-        </w:rPr>
-        <w:t>VIR SPLET</w:t>
+        <w:t xml:space="preserve">lika: Dimitrij </w:t>
+      </w:r>
+      <w:r>
+        <w:t xml:space="preserve">Rupel, </w:t>
+      </w:r>
+      <w:r>
+        <w:t>spletni vir</w:t>
+      </w:r>
+      <w:r>
+        <w:t>: Dnevnik</w:t>
       </w:r>
       <w:r>
         <w:t>)</w:t>
@@ -4031,22 +6077,61 @@
         <w:t xml:space="preserve"> France Tomšič </w:t>
       </w:r>
       <w:r>
-        <w:t>–</w:t>
+        <w:t>(1937</w:t>
+      </w:r>
+      <w:r>
+        <w:rPr>
+          <w:lang w:val="en-US"/>
+        </w:rPr>
+        <w:t>–2010)</w:t>
+      </w:r>
+      <w:r>
+        <w:t>,</w:t>
       </w:r>
       <w:r>
         <w:t xml:space="preserve"> </w:t>
       </w:r>
       <w:r>
-        <w:t xml:space="preserve">Slovenski sindikalni voditelj in politik. </w:t>
-      </w:r>
-      <w:r>
-        <w:t xml:space="preserve">Po izobrazbi je bil strojni inženir. V času, ko je bil zaposlen v Litostroju je decembra 1987 vodil stavko tamkajšnjih delavcev. Bil je prvi predsednik Socialdemokratske zveze Slovenije. S sodelavko Alenko Orel je ustanovil </w:t>
-      </w:r>
-      <w:r>
-        <w:t>prvo demokratično sindikalno centralo v Slovenji, sindikat K</w:t>
-      </w:r>
-      <w:r>
-        <w:t xml:space="preserve">onfederacija novih sindikatov </w:t>
+        <w:t>s</w:t>
+      </w:r>
+      <w:r>
+        <w:t xml:space="preserve">lovenski sindikalni voditelj in politik. </w:t>
+      </w:r>
+      <w:r>
+        <w:t>Po izobrazbi je bil strojni inženir</w:t>
+      </w:r>
+      <w:r>
+        <w:t xml:space="preserve">. </w:t>
+      </w:r>
+      <w:r>
+        <w:t xml:space="preserve">Decembra 1987, </w:t>
+      </w:r>
+      <w:r>
+        <w:t xml:space="preserve">ko je bil </w:t>
+      </w:r>
+      <w:r>
+        <w:t xml:space="preserve">še </w:t>
+      </w:r>
+      <w:r>
+        <w:t>zaposlen v Litostroju</w:t>
+      </w:r>
+      <w:r>
+        <w:t>,</w:t>
+      </w:r>
+      <w:r>
+        <w:t xml:space="preserve"> je vodil stavko tamkajšnjih delavcev. Bil je prvi predsednik Socialdemokratske zveze Slovenije. S sodelavko Alenko Orel je ustanovil </w:t>
+      </w:r>
+      <w:r>
+        <w:t>prvo demokratično sindikalno centralo v Slovenji, K</w:t>
+      </w:r>
+      <w:r>
+        <w:t>onfederacij</w:t>
+      </w:r>
+      <w:r>
+        <w:t>o</w:t>
+      </w:r>
+      <w:r>
+        <w:t xml:space="preserve"> novih sindikatov </w:t>
       </w:r>
       <w:r>
         <w:t>S</w:t>
@@ -4058,10 +6143,13 @@
         <w:t xml:space="preserve"> </w:t>
       </w:r>
       <w:r>
-        <w:t>–</w:t>
-      </w:r>
-      <w:r>
-        <w:t xml:space="preserve"> Neodvisnost</w:t>
+        <w:t xml:space="preserve">– KNSS </w:t>
+      </w:r>
+      <w:r>
+        <w:t>Neodvisnost</w:t>
+      </w:r>
+      <w:r>
+        <w:t>.</w:t>
       </w:r>
       <w:r>
         <w:t xml:space="preserve"> (</w:t>
@@ -4070,19 +6158,19 @@
         <w:t>S</w:t>
       </w:r>
       <w:r>
-        <w:t xml:space="preserve">lika: France Tomšič, </w:t>
-      </w:r>
-      <w:r>
-        <w:rPr>
-          <w:color w:val="FF0000"/>
-        </w:rPr>
-        <w:t>VIR SPLET</w:t>
+        <w:t>lika: France Tomšič</w:t>
+      </w:r>
+      <w:r>
+        <w:t xml:space="preserve">, </w:t>
+      </w:r>
+      <w:r>
+        <w:t>spletni vir</w:t>
+      </w:r>
+      <w:r>
+        <w:t>: sds.si</w:t>
       </w:r>
       <w:r>
         <w:t>)</w:t>
-      </w:r>
-      <w:r>
-        <w:t>.</w:t>
       </w:r>
     </w:p>
   </w:footnote>
@@ -4101,13 +6189,22 @@
         <w:t xml:space="preserve"> Jože Pučnik </w:t>
       </w:r>
       <w:r>
+        <w:t>(1932</w:t>
+      </w:r>
+      <w:r>
         <w:t>–</w:t>
       </w:r>
       <w:r>
+        <w:t>2003),</w:t>
+      </w:r>
+      <w:r>
         <w:t xml:space="preserve"> </w:t>
       </w:r>
       <w:r>
-        <w:t>Slovenski politik in sociolog. Zaradi kritičnih objav</w:t>
+        <w:t>s</w:t>
+      </w:r>
+      <w:r>
+        <w:t>lovenski politik in sociolog. Zaradi kritičnih objav</w:t>
       </w:r>
       <w:r>
         <w:t xml:space="preserve"> proti oblasti</w:t>
@@ -4128,7 +6225,19 @@
         <w:t xml:space="preserve">pa je emigriral v Nemčijo. </w:t>
       </w:r>
       <w:r>
-        <w:t>Tam je ponovno doktoriral, saj mu jugoslovanske oblasti niso hotele izdati potrdila o diplomi. Konec osemdesetih let se je vrnil v Slovenijo in postal vodja</w:t>
+        <w:t>Tam je ponovno do</w:t>
+      </w:r>
+      <w:r>
+        <w:t>študiral</w:t>
+      </w:r>
+      <w:r>
+        <w:t>, saj mu jugoslovanske oblasti niso hotele izdati potrdila o diplomi</w:t>
+      </w:r>
+      <w:r>
+        <w:t>, in kasneje tudi doktoriral</w:t>
+      </w:r>
+      <w:r>
+        <w:t>. Konec osemdesetih se je vrnil v Slovenijo in postal vodja</w:t>
       </w:r>
       <w:r>
         <w:t xml:space="preserve"> koalicije</w:t>
@@ -4167,19 +6276,28 @@
         <w:t>velja</w:t>
       </w:r>
       <w:r>
-        <w:t xml:space="preserve"> kot e</w:t>
-      </w:r>
-      <w:r>
-        <w:t>den</w:t>
+        <w:t xml:space="preserve"> za</w:t>
+      </w:r>
+      <w:r>
+        <w:t xml:space="preserve"> </w:t>
+      </w:r>
+      <w:r>
+        <w:t>enega</w:t>
       </w:r>
       <w:r>
         <w:t xml:space="preserve"> od idejnih očetov slovenske osamosvojitve</w:t>
       </w:r>
       <w:r>
-        <w:t xml:space="preserve"> (slika: Jože Pučnik, vir: Reporter)</w:t>
-      </w:r>
-      <w:r>
         <w:t>.</w:t>
+      </w:r>
+      <w:r>
+        <w:t xml:space="preserve"> (</w:t>
+      </w:r>
+      <w:r>
+        <w:t>S</w:t>
+      </w:r>
+      <w:r>
+        <w:t>lika: Jože Pučnik, vir: Reporter)</w:t>
       </w:r>
     </w:p>
   </w:footnote>
@@ -4198,16 +6316,49 @@
         <w:t xml:space="preserve"> Lojze Peterle </w:t>
       </w:r>
       <w:r>
+        <w:t>(1948</w:t>
+      </w:r>
+      <w:r>
         <w:t>–</w:t>
       </w:r>
       <w:r>
+        <w:t>),</w:t>
+      </w:r>
+      <w:r>
         <w:t xml:space="preserve"> </w:t>
       </w:r>
       <w:r>
-        <w:t xml:space="preserve">Slovenski politik. V politično dogajanje se je vključil v osemdesetih letih, najprej prek Revije 2000 in Odbora za varstvo človekovih pravic. </w:t>
-      </w:r>
-      <w:r>
-        <w:t>Bil je soustanovitelj slovenskega krščansko socialnega gibanja, nato pa predsednik stranke Slovenskih krščanskih demokratov. Leta 1990 se je stranka priključila koaliciji Demos in na prvih večstrankarskih volitvah prejela največ glasov. Lojze Peterle je zato postal predsednik prve slovenske demokratično izvoljene vlade. Po osamosvojitvi Slovenije je postal podpredsednik vlade in zunanji minister. Kasneje je postal poslanec Evropskega parlamenta, leta 2007 pa je kandidiral tudi na predsedniških volitvah v RS</w:t>
+        <w:t>s</w:t>
+      </w:r>
+      <w:r>
+        <w:t xml:space="preserve">lovenski politik. V politično dogajanje se je vključil v osemdesetih letih, najprej prek Revije 2000 in Odbora za varstvo človekovih pravic. </w:t>
+      </w:r>
+      <w:r>
+        <w:t>Bil je soustanovitelj slovenskega krščansko</w:t>
+      </w:r>
+      <w:r>
+        <w:t>-</w:t>
+      </w:r>
+      <w:r>
+        <w:t>socialnega gibanja, nato pa predsednik stranke Slovenski krščanski demokrat</w:t>
+      </w:r>
+      <w:r>
+        <w:t>i</w:t>
+      </w:r>
+      <w:r>
+        <w:t>. Leta 1990 se je stranka priključila koaliciji Demos in na prvih večstrankarskih volitvah prejela največ glasov</w:t>
+      </w:r>
+      <w:r>
+        <w:t xml:space="preserve"> </w:t>
+      </w:r>
+      <w:r>
+        <w:rPr>
+          <w:lang w:val="en-US"/>
+        </w:rPr>
+        <w:t>–</w:t>
+      </w:r>
+      <w:r>
+        <w:t xml:space="preserve"> Lojze Peterle je zato postal predsednik prve slovenske demokratično izvoljene vlade. Po osamosvojitvi Slovenije je postal podpredsednik vlade in zunanji minister. Kasneje je postal poslanec Evropskega parlamenta, leta 2007 pa je kandidiral tudi na predsedniških volitvah</w:t>
       </w:r>
       <w:r>
         <w:t>.</w:t>
@@ -4219,13 +6370,16 @@
         <w:t>S</w:t>
       </w:r>
       <w:r>
-        <w:t xml:space="preserve">lika: Lojze Peterle, </w:t>
-      </w:r>
-      <w:r>
-        <w:rPr>
-          <w:color w:val="FF0000"/>
-        </w:rPr>
-        <w:t>VIR SPLET</w:t>
+        <w:t xml:space="preserve">lika: Lojze </w:t>
+      </w:r>
+      <w:r>
+        <w:t xml:space="preserve">Peterle, </w:t>
+      </w:r>
+      <w:r>
+        <w:t>spletni vir</w:t>
+      </w:r>
+      <w:r>
+        <w:t>: es.electionsmeter.com</w:t>
       </w:r>
       <w:r>
         <w:t>)</w:t>
@@ -4247,37 +6401,64 @@
         <w:t xml:space="preserve"> Jože Smole </w:t>
       </w:r>
       <w:r>
+        <w:t>(1927</w:t>
+      </w:r>
+      <w:r>
         <w:t>–</w:t>
       </w:r>
       <w:r>
+        <w:t>1996),</w:t>
+      </w:r>
+      <w:r>
         <w:t xml:space="preserve"> </w:t>
       </w:r>
       <w:r>
-        <w:t xml:space="preserve">Slovenski novinar in politik. </w:t>
-      </w:r>
-      <w:r>
-        <w:t xml:space="preserve">Sodeloval je v NOB, po vojni pa je nadaljeval z novinarstvom pri različnih revijah (Mladina, Tanjug, Borba, Delo …) in bil predsednik Zveze novinarjev Jugoslavije. Med leti 1968 in 1970 je bil </w:t>
+        <w:t>s</w:t>
+      </w:r>
+      <w:r>
+        <w:t xml:space="preserve">lovenski novinar in politik. </w:t>
+      </w:r>
+      <w:r>
+        <w:t>Sodeloval je v NOB, po vojni pa nadaljeval z novinarstvom pri različnih revijah (Mladina, Tanjug, Borba, Delo) in bil predsednik Zveze novinarjev Jugoslavije. Med let</w:t>
+      </w:r>
+      <w:r>
+        <w:t>oma</w:t>
+      </w:r>
+      <w:r>
+        <w:t xml:space="preserve"> 1968 in 1970 je bil </w:t>
       </w:r>
       <w:r>
         <w:t>Titov osebni tajnik in vodja kabineta predsednika republike</w:t>
       </w:r>
       <w:r>
-        <w:t>. Bil je tudi jugoslovanski veleposlanik na Japonskem in v Sovjetski zvezi, nato pa član predsedstva CK ZKJ. Na položaju predsednika SZDLS</w:t>
-      </w:r>
-      <w:r>
-        <w:t xml:space="preserve"> je kot eden prvih vodil dialog z drugače mislečimi in odobraval demokratizacijo</w:t>
+        <w:t>. Bil je tudi jugoslovanski veleposlanik na Japonskem in v Sovjetski zvezi, nato pa član predsedstva C</w:t>
+      </w:r>
+      <w:r>
+        <w:t>entralnega komiteja</w:t>
+      </w:r>
+      <w:r>
+        <w:t xml:space="preserve"> Z</w:t>
+      </w:r>
+      <w:r>
+        <w:t>veze komunistov Jugoslavije</w:t>
+      </w:r>
+      <w:r>
+        <w:t xml:space="preserve">. Na položaju predsednika </w:t>
+      </w:r>
+      <w:r>
+        <w:t>Socialistične zveze delovnega ljudstva Slovenije</w:t>
+      </w:r>
+      <w:r>
+        <w:t xml:space="preserve"> </w:t>
+      </w:r>
+      <w:r>
+        <w:t>je kot eden prvih vodil dialog z drugače mislečimi in odobraval demokratizacijo</w:t>
       </w:r>
       <w:r>
         <w:t xml:space="preserve">. </w:t>
       </w:r>
       <w:r>
-        <w:t xml:space="preserve">Bil </w:t>
-      </w:r>
-      <w:r>
-        <w:t xml:space="preserve">pa </w:t>
-      </w:r>
-      <w:r>
-        <w:t>je tudi poslanec v skupščini Socialistične republike Slovenije</w:t>
+        <w:t>Bil je tudi poslanec v skupščini Socialistične republike Slovenije</w:t>
       </w:r>
       <w:r>
         <w:t>.</w:t>
@@ -4289,17 +6470,25 @@
         <w:t>S</w:t>
       </w:r>
       <w:r>
-        <w:t>lika: Jože Smole</w:t>
+        <w:t>lika</w:t>
+      </w:r>
+      <w:r>
+        <w:t>: Jože Smole</w:t>
       </w:r>
       <w:r>
         <w:t xml:space="preserve">, </w:t>
       </w:r>
       <w:r>
-        <w:rPr>
-          <w:color w:val="FF0000"/>
-        </w:rPr>
-        <w:t>VIR SPLET</w:t>
-      </w:r>
+        <w:t>spletni vir</w:t>
+      </w:r>
+      <w:r>
+        <w:t xml:space="preserve">: </w:t>
+      </w:r>
+      <w:proofErr w:type="spellStart"/>
+      <w:r>
+        <w:t>Wikipedia</w:t>
+      </w:r>
+      <w:proofErr w:type="spellEnd"/>
       <w:r>
         <w:t>)</w:t>
       </w:r>
@@ -4320,22 +6509,43 @@
         <w:t xml:space="preserve"> Alojzij Šuštar </w:t>
       </w:r>
       <w:r>
+        <w:t>(1920</w:t>
+      </w:r>
+      <w:r>
         <w:t>–</w:t>
       </w:r>
       <w:r>
+        <w:t>2007),</w:t>
+      </w:r>
+      <w:r>
         <w:t xml:space="preserve"> </w:t>
       </w:r>
       <w:r>
-        <w:t>Slovenski duhovnik in ljubljanski nadškof. V Rimu, kjer so ga posvetili v duhovnika, je doktoriral iz teologije. Služboval</w:t>
-      </w:r>
-      <w:r>
-        <w:t xml:space="preserve"> in predaval </w:t>
+        <w:t>s</w:t>
+      </w:r>
+      <w:r>
+        <w:t>lovenski duhovnik in ljubljanski nadškof. V Rimu, kjer so ga posvetili v duhovnika, je doktoriral iz teologije. Služboval</w:t>
+      </w:r>
+      <w:r>
+        <w:t xml:space="preserve"> </w:t>
       </w:r>
       <w:r>
         <w:t>je v</w:t>
       </w:r>
       <w:r>
-        <w:t xml:space="preserve"> Švici, Nemčiji, Avstriji, Italiji in Franciji. Od 1971 do 1976 je bil stalni tajnik Sveta evropskih škofovskih konferenc (CCEE)</w:t>
+        <w:t xml:space="preserve"> Švici,</w:t>
+      </w:r>
+      <w:r>
+        <w:t xml:space="preserve"> predaval pa tudi v</w:t>
+      </w:r>
+      <w:r>
+        <w:t xml:space="preserve"> Nemčiji, Avstriji, Italiji in Franciji. Od </w:t>
+      </w:r>
+      <w:r>
+        <w:t xml:space="preserve">leta </w:t>
+      </w:r>
+      <w:r>
+        <w:t>1971 do 1976 je bil stalni tajnik Sveta evropskih škofovskih konferenc (CCEE)</w:t>
       </w:r>
       <w:r>
         <w:t xml:space="preserve">, leta 1980 pa ga je papež Janez Pavel II. imenoval za ljubljanskega nadškofa in metropolita. Bil je ustanovitelj in predsednik </w:t>
@@ -4347,28 +6557,16 @@
         <w:t xml:space="preserve">lovenske škofovske konference, obenem pa tudi </w:t>
       </w:r>
       <w:r>
-        <w:t xml:space="preserve">podpredsednik Sveta evropskih škofovskih konferenc. Šuštar se je aktivno udeležil prizadevanj za osamosvojitev Slovenije in je prejemnik </w:t>
-      </w:r>
-      <w:r>
-        <w:rPr>
-          <w:i/>
-          <w:iCs/>
-        </w:rPr>
-        <w:t>Zlatega častnega znaka svobode RS</w:t>
-      </w:r>
-      <w:r>
-        <w:rPr>
-          <w:i/>
-          <w:iCs/>
-        </w:rPr>
-        <w:t>.</w:t>
-      </w:r>
-      <w:r>
-        <w:rPr>
-          <w:i/>
-          <w:iCs/>
-        </w:rPr>
-        <w:t xml:space="preserve"> </w:t>
+        <w:t xml:space="preserve">podpredsednik Sveta evropskih škofovskih konferenc. </w:t>
+      </w:r>
+      <w:r>
+        <w:t>Nadškof Šuštar je pomembno podprl proces demokratizacije in osamosvojitv</w:t>
+      </w:r>
+      <w:r>
+        <w:t>e</w:t>
+      </w:r>
+      <w:r>
+        <w:t xml:space="preserve"> Slovenije ter s svojimi povezavami pripomogel k njenem mednarodnem priznanju. </w:t>
       </w:r>
       <w:r>
         <w:t>(</w:t>
@@ -4377,13 +6575,16 @@
         <w:t>S</w:t>
       </w:r>
       <w:r>
-        <w:t xml:space="preserve">lika: Alojzij Šuštar, </w:t>
-      </w:r>
-      <w:r>
-        <w:rPr>
-          <w:color w:val="FF0000"/>
-        </w:rPr>
-        <w:t>VIR SPLET</w:t>
+        <w:t xml:space="preserve">lika: Alojzij </w:t>
+      </w:r>
+      <w:r>
+        <w:t xml:space="preserve">Šuštar, </w:t>
+      </w:r>
+      <w:r>
+        <w:t>spletni vir</w:t>
+      </w:r>
+      <w:r>
+        <w:t>: Lokalno.si</w:t>
       </w:r>
       <w:r>
         <w:t>)</w:t>
@@ -4396,9 +6597,9 @@
 <file path=word/numbering.xml><?xml version="1.0" encoding="utf-8"?>
 <w:numbering xmlns:wpc="http://schemas.microsoft.com/office/word/2010/wordprocessingCanvas" xmlns:cx="http://schemas.microsoft.com/office/drawing/2014/chartex" xmlns:cx1="http://schemas.microsoft.com/office/drawing/2015/9/8/chartex" xmlns:cx2="http://schemas.microsoft.com/office/drawing/2015/10/21/chartex" xmlns:cx3="http://schemas.microsoft.com/office/drawing/2016/5/9/chartex" xmlns:cx4="http://schemas.microsoft.com/office/drawing/2016/5/10/chartex" xmlns:cx5="http://schemas.microsoft.com/office/drawing/2016/5/11/chartex" xmlns:cx6="http://schemas.microsoft.com/office/drawing/2016/5/12/chartex" xmlns:cx7="http://schemas.microsoft.com/office/drawing/2016/5/13/chartex" xmlns:cx8="http://schemas.microsoft.com/office/drawing/2016/5/14/chartex" xmlns:mc="http://schemas.openxmlformats.org/markup-compatibility/2006" xmlns:aink="http://schemas.microsoft.com/office/drawing/2016/ink" xmlns:am3d="http://schemas.microsoft.com/office/drawing/2017/model3d" xmlns:o="urn:schemas-microsoft-com:office:office" xmlns:r="http://schemas.openxmlformats.org/officeDocument/2006/relationships" xmlns:m="http://schemas.openxmlformats.org/officeDocument/2006/math" xmlns:v="urn:schemas-microsoft-com:vml" xmlns:wp14="http://schemas.microsoft.com/office/word/2010/wordprocessingDrawing" xmlns:wp="http://schemas.openxmlformats.org/drawingml/2006/wordprocessingDrawing" xmlns:w10="urn:schemas-microsoft-com:office:word" xmlns:w="http://schemas.openxmlformats.org/wordprocessingml/2006/main" xmlns:w14="http://schemas.microsoft.com/office/word/2010/wordml" xmlns:w15="http://schemas.microsoft.com/office/word/2012/wordml" xmlns:w16cex="http://schemas.microsoft.com/office/word/2018/wordml/cex" xmlns:w16cid="http://schemas.microsoft.com/office/word/2016/wordml/cid" xmlns:w16="http://schemas.microsoft.com/office/word/2018/wordml" xmlns:w16se="http://schemas.microsoft.com/office/word/2015/wordml/symex" xmlns:wpg="http://schemas.microsoft.com/office/word/2010/wordprocessingGroup" xmlns:wpi="http://schemas.microsoft.com/office/word/2010/wordprocessingInk" xmlns:wne="http://schemas.microsoft.com/office/word/2006/wordml" xmlns:wps="http://schemas.microsoft.com/office/word/2010/wordprocessingShape" mc:Ignorable="w14 w15 w16se w16cid w16 w16cex wp14">
   <w:abstractNum w:abstractNumId="0" w15:restartNumberingAfterBreak="0">
-    <w:nsid w:val="38223519"/>
+    <w:nsid w:val="0C8C112C"/>
     <w:multiLevelType w:val="hybridMultilevel"/>
-    <w:tmpl w:val="46C8FB5C"/>
+    <w:tmpl w:val="E05A98BE"/>
     <w:lvl w:ilvl="0" w:tplc="0424000B">
       <w:start w:val="1"/>
       <w:numFmt w:val="bullet"/>
@@ -4509,9 +6710,9 @@
     </w:lvl>
   </w:abstractNum>
   <w:abstractNum w:abstractNumId="1" w15:restartNumberingAfterBreak="0">
-    <w:nsid w:val="402220B5"/>
+    <w:nsid w:val="1499723C"/>
     <w:multiLevelType w:val="hybridMultilevel"/>
-    <w:tmpl w:val="ECC019F2"/>
+    <w:tmpl w:val="3014D414"/>
     <w:lvl w:ilvl="0" w:tplc="0424000B">
       <w:start w:val="1"/>
       <w:numFmt w:val="bullet"/>
@@ -4622,6 +6823,232 @@
     </w:lvl>
   </w:abstractNum>
   <w:abstractNum w:abstractNumId="2" w15:restartNumberingAfterBreak="0">
+    <w:nsid w:val="38223519"/>
+    <w:multiLevelType w:val="hybridMultilevel"/>
+    <w:tmpl w:val="46C8FB5C"/>
+    <w:lvl w:ilvl="0" w:tplc="0424000B">
+      <w:start w:val="1"/>
+      <w:numFmt w:val="bullet"/>
+      <w:lvlText w:val=""/>
+      <w:lvlJc w:val="left"/>
+      <w:pPr>
+        <w:ind w:left="720" w:hanging="360"/>
+      </w:pPr>
+      <w:rPr>
+        <w:rFonts w:ascii="Wingdings" w:hAnsi="Wingdings" w:hint="default"/>
+      </w:rPr>
+    </w:lvl>
+    <w:lvl w:ilvl="1" w:tplc="04240003" w:tentative="1">
+      <w:start w:val="1"/>
+      <w:numFmt w:val="bullet"/>
+      <w:lvlText w:val="o"/>
+      <w:lvlJc w:val="left"/>
+      <w:pPr>
+        <w:ind w:left="1440" w:hanging="360"/>
+      </w:pPr>
+      <w:rPr>
+        <w:rFonts w:ascii="Courier New" w:hAnsi="Courier New" w:cs="Courier New" w:hint="default"/>
+      </w:rPr>
+    </w:lvl>
+    <w:lvl w:ilvl="2" w:tplc="04240005" w:tentative="1">
+      <w:start w:val="1"/>
+      <w:numFmt w:val="bullet"/>
+      <w:lvlText w:val=""/>
+      <w:lvlJc w:val="left"/>
+      <w:pPr>
+        <w:ind w:left="2160" w:hanging="360"/>
+      </w:pPr>
+      <w:rPr>
+        <w:rFonts w:ascii="Wingdings" w:hAnsi="Wingdings" w:hint="default"/>
+      </w:rPr>
+    </w:lvl>
+    <w:lvl w:ilvl="3" w:tplc="04240001" w:tentative="1">
+      <w:start w:val="1"/>
+      <w:numFmt w:val="bullet"/>
+      <w:lvlText w:val=""/>
+      <w:lvlJc w:val="left"/>
+      <w:pPr>
+        <w:ind w:left="2880" w:hanging="360"/>
+      </w:pPr>
+      <w:rPr>
+        <w:rFonts w:ascii="Symbol" w:hAnsi="Symbol" w:hint="default"/>
+      </w:rPr>
+    </w:lvl>
+    <w:lvl w:ilvl="4" w:tplc="04240003" w:tentative="1">
+      <w:start w:val="1"/>
+      <w:numFmt w:val="bullet"/>
+      <w:lvlText w:val="o"/>
+      <w:lvlJc w:val="left"/>
+      <w:pPr>
+        <w:ind w:left="3600" w:hanging="360"/>
+      </w:pPr>
+      <w:rPr>
+        <w:rFonts w:ascii="Courier New" w:hAnsi="Courier New" w:cs="Courier New" w:hint="default"/>
+      </w:rPr>
+    </w:lvl>
+    <w:lvl w:ilvl="5" w:tplc="04240005" w:tentative="1">
+      <w:start w:val="1"/>
+      <w:numFmt w:val="bullet"/>
+      <w:lvlText w:val=""/>
+      <w:lvlJc w:val="left"/>
+      <w:pPr>
+        <w:ind w:left="4320" w:hanging="360"/>
+      </w:pPr>
+      <w:rPr>
+        <w:rFonts w:ascii="Wingdings" w:hAnsi="Wingdings" w:hint="default"/>
+      </w:rPr>
+    </w:lvl>
+    <w:lvl w:ilvl="6" w:tplc="04240001" w:tentative="1">
+      <w:start w:val="1"/>
+      <w:numFmt w:val="bullet"/>
+      <w:lvlText w:val=""/>
+      <w:lvlJc w:val="left"/>
+      <w:pPr>
+        <w:ind w:left="5040" w:hanging="360"/>
+      </w:pPr>
+      <w:rPr>
+        <w:rFonts w:ascii="Symbol" w:hAnsi="Symbol" w:hint="default"/>
+      </w:rPr>
+    </w:lvl>
+    <w:lvl w:ilvl="7" w:tplc="04240003" w:tentative="1">
+      <w:start w:val="1"/>
+      <w:numFmt w:val="bullet"/>
+      <w:lvlText w:val="o"/>
+      <w:lvlJc w:val="left"/>
+      <w:pPr>
+        <w:ind w:left="5760" w:hanging="360"/>
+      </w:pPr>
+      <w:rPr>
+        <w:rFonts w:ascii="Courier New" w:hAnsi="Courier New" w:cs="Courier New" w:hint="default"/>
+      </w:rPr>
+    </w:lvl>
+    <w:lvl w:ilvl="8" w:tplc="04240005" w:tentative="1">
+      <w:start w:val="1"/>
+      <w:numFmt w:val="bullet"/>
+      <w:lvlText w:val=""/>
+      <w:lvlJc w:val="left"/>
+      <w:pPr>
+        <w:ind w:left="6480" w:hanging="360"/>
+      </w:pPr>
+      <w:rPr>
+        <w:rFonts w:ascii="Wingdings" w:hAnsi="Wingdings" w:hint="default"/>
+      </w:rPr>
+    </w:lvl>
+  </w:abstractNum>
+  <w:abstractNum w:abstractNumId="3" w15:restartNumberingAfterBreak="0">
+    <w:nsid w:val="402220B5"/>
+    <w:multiLevelType w:val="hybridMultilevel"/>
+    <w:tmpl w:val="ECC019F2"/>
+    <w:lvl w:ilvl="0" w:tplc="0424000B">
+      <w:start w:val="1"/>
+      <w:numFmt w:val="bullet"/>
+      <w:lvlText w:val=""/>
+      <w:lvlJc w:val="left"/>
+      <w:pPr>
+        <w:ind w:left="720" w:hanging="360"/>
+      </w:pPr>
+      <w:rPr>
+        <w:rFonts w:ascii="Wingdings" w:hAnsi="Wingdings" w:hint="default"/>
+      </w:rPr>
+    </w:lvl>
+    <w:lvl w:ilvl="1" w:tplc="04240003" w:tentative="1">
+      <w:start w:val="1"/>
+      <w:numFmt w:val="bullet"/>
+      <w:lvlText w:val="o"/>
+      <w:lvlJc w:val="left"/>
+      <w:pPr>
+        <w:ind w:left="1440" w:hanging="360"/>
+      </w:pPr>
+      <w:rPr>
+        <w:rFonts w:ascii="Courier New" w:hAnsi="Courier New" w:cs="Courier New" w:hint="default"/>
+      </w:rPr>
+    </w:lvl>
+    <w:lvl w:ilvl="2" w:tplc="04240005" w:tentative="1">
+      <w:start w:val="1"/>
+      <w:numFmt w:val="bullet"/>
+      <w:lvlText w:val=""/>
+      <w:lvlJc w:val="left"/>
+      <w:pPr>
+        <w:ind w:left="2160" w:hanging="360"/>
+      </w:pPr>
+      <w:rPr>
+        <w:rFonts w:ascii="Wingdings" w:hAnsi="Wingdings" w:hint="default"/>
+      </w:rPr>
+    </w:lvl>
+    <w:lvl w:ilvl="3" w:tplc="04240001" w:tentative="1">
+      <w:start w:val="1"/>
+      <w:numFmt w:val="bullet"/>
+      <w:lvlText w:val=""/>
+      <w:lvlJc w:val="left"/>
+      <w:pPr>
+        <w:ind w:left="2880" w:hanging="360"/>
+      </w:pPr>
+      <w:rPr>
+        <w:rFonts w:ascii="Symbol" w:hAnsi="Symbol" w:hint="default"/>
+      </w:rPr>
+    </w:lvl>
+    <w:lvl w:ilvl="4" w:tplc="04240003" w:tentative="1">
+      <w:start w:val="1"/>
+      <w:numFmt w:val="bullet"/>
+      <w:lvlText w:val="o"/>
+      <w:lvlJc w:val="left"/>
+      <w:pPr>
+        <w:ind w:left="3600" w:hanging="360"/>
+      </w:pPr>
+      <w:rPr>
+        <w:rFonts w:ascii="Courier New" w:hAnsi="Courier New" w:cs="Courier New" w:hint="default"/>
+      </w:rPr>
+    </w:lvl>
+    <w:lvl w:ilvl="5" w:tplc="04240005" w:tentative="1">
+      <w:start w:val="1"/>
+      <w:numFmt w:val="bullet"/>
+      <w:lvlText w:val=""/>
+      <w:lvlJc w:val="left"/>
+      <w:pPr>
+        <w:ind w:left="4320" w:hanging="360"/>
+      </w:pPr>
+      <w:rPr>
+        <w:rFonts w:ascii="Wingdings" w:hAnsi="Wingdings" w:hint="default"/>
+      </w:rPr>
+    </w:lvl>
+    <w:lvl w:ilvl="6" w:tplc="04240001" w:tentative="1">
+      <w:start w:val="1"/>
+      <w:numFmt w:val="bullet"/>
+      <w:lvlText w:val=""/>
+      <w:lvlJc w:val="left"/>
+      <w:pPr>
+        <w:ind w:left="5040" w:hanging="360"/>
+      </w:pPr>
+      <w:rPr>
+        <w:rFonts w:ascii="Symbol" w:hAnsi="Symbol" w:hint="default"/>
+      </w:rPr>
+    </w:lvl>
+    <w:lvl w:ilvl="7" w:tplc="04240003" w:tentative="1">
+      <w:start w:val="1"/>
+      <w:numFmt w:val="bullet"/>
+      <w:lvlText w:val="o"/>
+      <w:lvlJc w:val="left"/>
+      <w:pPr>
+        <w:ind w:left="5760" w:hanging="360"/>
+      </w:pPr>
+      <w:rPr>
+        <w:rFonts w:ascii="Courier New" w:hAnsi="Courier New" w:cs="Courier New" w:hint="default"/>
+      </w:rPr>
+    </w:lvl>
+    <w:lvl w:ilvl="8" w:tplc="04240005" w:tentative="1">
+      <w:start w:val="1"/>
+      <w:numFmt w:val="bullet"/>
+      <w:lvlText w:val=""/>
+      <w:lvlJc w:val="left"/>
+      <w:pPr>
+        <w:ind w:left="6480" w:hanging="360"/>
+      </w:pPr>
+      <w:rPr>
+        <w:rFonts w:ascii="Wingdings" w:hAnsi="Wingdings" w:hint="default"/>
+      </w:rPr>
+    </w:lvl>
+  </w:abstractNum>
+  <w:abstractNum w:abstractNumId="4" w15:restartNumberingAfterBreak="0">
     <w:nsid w:val="42474E72"/>
     <w:multiLevelType w:val="hybridMultilevel"/>
     <w:tmpl w:val="5EA42F90"/>
@@ -4710,7 +7137,7 @@
       </w:pPr>
     </w:lvl>
   </w:abstractNum>
-  <w:abstractNum w:abstractNumId="3" w15:restartNumberingAfterBreak="0">
+  <w:abstractNum w:abstractNumId="5" w15:restartNumberingAfterBreak="0">
     <w:nsid w:val="4A1E1AF0"/>
     <w:multiLevelType w:val="hybridMultilevel"/>
     <w:tmpl w:val="F2C07718"/>
@@ -4823,7 +7250,7 @@
       </w:rPr>
     </w:lvl>
   </w:abstractNum>
-  <w:abstractNum w:abstractNumId="4" w15:restartNumberingAfterBreak="0">
+  <w:abstractNum w:abstractNumId="6" w15:restartNumberingAfterBreak="0">
     <w:nsid w:val="513F13CF"/>
     <w:multiLevelType w:val="hybridMultilevel"/>
     <w:tmpl w:val="D6E6E118"/>
@@ -4936,7 +7363,7 @@
       </w:rPr>
     </w:lvl>
   </w:abstractNum>
-  <w:abstractNum w:abstractNumId="5" w15:restartNumberingAfterBreak="0">
+  <w:abstractNum w:abstractNumId="7" w15:restartNumberingAfterBreak="0">
     <w:nsid w:val="62DE264F"/>
     <w:multiLevelType w:val="hybridMultilevel"/>
     <w:tmpl w:val="B48ABF16"/>
@@ -5025,23 +7452,145 @@
       </w:pPr>
     </w:lvl>
   </w:abstractNum>
+  <w:abstractNum w:abstractNumId="8" w15:restartNumberingAfterBreak="0">
+    <w:nsid w:val="67057B1B"/>
+    <w:multiLevelType w:val="hybridMultilevel"/>
+    <w:tmpl w:val="619ACCF8"/>
+    <w:lvl w:ilvl="0" w:tplc="0424000B">
+      <w:start w:val="1"/>
+      <w:numFmt w:val="bullet"/>
+      <w:lvlText w:val=""/>
+      <w:lvlJc w:val="left"/>
+      <w:pPr>
+        <w:ind w:left="720" w:hanging="360"/>
+      </w:pPr>
+      <w:rPr>
+        <w:rFonts w:ascii="Wingdings" w:hAnsi="Wingdings" w:hint="default"/>
+      </w:rPr>
+    </w:lvl>
+    <w:lvl w:ilvl="1" w:tplc="04240003" w:tentative="1">
+      <w:start w:val="1"/>
+      <w:numFmt w:val="bullet"/>
+      <w:lvlText w:val="o"/>
+      <w:lvlJc w:val="left"/>
+      <w:pPr>
+        <w:ind w:left="1440" w:hanging="360"/>
+      </w:pPr>
+      <w:rPr>
+        <w:rFonts w:ascii="Courier New" w:hAnsi="Courier New" w:cs="Courier New" w:hint="default"/>
+      </w:rPr>
+    </w:lvl>
+    <w:lvl w:ilvl="2" w:tplc="04240005" w:tentative="1">
+      <w:start w:val="1"/>
+      <w:numFmt w:val="bullet"/>
+      <w:lvlText w:val=""/>
+      <w:lvlJc w:val="left"/>
+      <w:pPr>
+        <w:ind w:left="2160" w:hanging="360"/>
+      </w:pPr>
+      <w:rPr>
+        <w:rFonts w:ascii="Wingdings" w:hAnsi="Wingdings" w:hint="default"/>
+      </w:rPr>
+    </w:lvl>
+    <w:lvl w:ilvl="3" w:tplc="04240001" w:tentative="1">
+      <w:start w:val="1"/>
+      <w:numFmt w:val="bullet"/>
+      <w:lvlText w:val=""/>
+      <w:lvlJc w:val="left"/>
+      <w:pPr>
+        <w:ind w:left="2880" w:hanging="360"/>
+      </w:pPr>
+      <w:rPr>
+        <w:rFonts w:ascii="Symbol" w:hAnsi="Symbol" w:hint="default"/>
+      </w:rPr>
+    </w:lvl>
+    <w:lvl w:ilvl="4" w:tplc="04240003" w:tentative="1">
+      <w:start w:val="1"/>
+      <w:numFmt w:val="bullet"/>
+      <w:lvlText w:val="o"/>
+      <w:lvlJc w:val="left"/>
+      <w:pPr>
+        <w:ind w:left="3600" w:hanging="360"/>
+      </w:pPr>
+      <w:rPr>
+        <w:rFonts w:ascii="Courier New" w:hAnsi="Courier New" w:cs="Courier New" w:hint="default"/>
+      </w:rPr>
+    </w:lvl>
+    <w:lvl w:ilvl="5" w:tplc="04240005" w:tentative="1">
+      <w:start w:val="1"/>
+      <w:numFmt w:val="bullet"/>
+      <w:lvlText w:val=""/>
+      <w:lvlJc w:val="left"/>
+      <w:pPr>
+        <w:ind w:left="4320" w:hanging="360"/>
+      </w:pPr>
+      <w:rPr>
+        <w:rFonts w:ascii="Wingdings" w:hAnsi="Wingdings" w:hint="default"/>
+      </w:rPr>
+    </w:lvl>
+    <w:lvl w:ilvl="6" w:tplc="04240001" w:tentative="1">
+      <w:start w:val="1"/>
+      <w:numFmt w:val="bullet"/>
+      <w:lvlText w:val=""/>
+      <w:lvlJc w:val="left"/>
+      <w:pPr>
+        <w:ind w:left="5040" w:hanging="360"/>
+      </w:pPr>
+      <w:rPr>
+        <w:rFonts w:ascii="Symbol" w:hAnsi="Symbol" w:hint="default"/>
+      </w:rPr>
+    </w:lvl>
+    <w:lvl w:ilvl="7" w:tplc="04240003" w:tentative="1">
+      <w:start w:val="1"/>
+      <w:numFmt w:val="bullet"/>
+      <w:lvlText w:val="o"/>
+      <w:lvlJc w:val="left"/>
+      <w:pPr>
+        <w:ind w:left="5760" w:hanging="360"/>
+      </w:pPr>
+      <w:rPr>
+        <w:rFonts w:ascii="Courier New" w:hAnsi="Courier New" w:cs="Courier New" w:hint="default"/>
+      </w:rPr>
+    </w:lvl>
+    <w:lvl w:ilvl="8" w:tplc="04240005" w:tentative="1">
+      <w:start w:val="1"/>
+      <w:numFmt w:val="bullet"/>
+      <w:lvlText w:val=""/>
+      <w:lvlJc w:val="left"/>
+      <w:pPr>
+        <w:ind w:left="6480" w:hanging="360"/>
+      </w:pPr>
+      <w:rPr>
+        <w:rFonts w:ascii="Wingdings" w:hAnsi="Wingdings" w:hint="default"/>
+      </w:rPr>
+    </w:lvl>
+  </w:abstractNum>
   <w:num w:numId="1">
+    <w:abstractNumId w:val="4"/>
+  </w:num>
+  <w:num w:numId="2">
+    <w:abstractNumId w:val="7"/>
+  </w:num>
+  <w:num w:numId="3">
+    <w:abstractNumId w:val="6"/>
+  </w:num>
+  <w:num w:numId="4">
     <w:abstractNumId w:val="2"/>
   </w:num>
-  <w:num w:numId="2">
+  <w:num w:numId="5">
+    <w:abstractNumId w:val="3"/>
+  </w:num>
+  <w:num w:numId="6">
     <w:abstractNumId w:val="5"/>
   </w:num>
-  <w:num w:numId="3">
-    <w:abstractNumId w:val="4"/>
+  <w:num w:numId="7">
+    <w:abstractNumId w:val="8"/>
   </w:num>
-  <w:num w:numId="4">
-    <w:abstractNumId w:val="0"/>
-  </w:num>
-  <w:num w:numId="5">
+  <w:num w:numId="8">
     <w:abstractNumId w:val="1"/>
   </w:num>
-  <w:num w:numId="6">
-    <w:abstractNumId w:val="3"/>
+  <w:num w:numId="9">
+    <w:abstractNumId w:val="0"/>
   </w:num>
 </w:numbering>
 </file>
@@ -5437,9 +7986,6 @@
     <w:lsdException w:name="List Table 7 Colorful Accent 6" w:uiPriority="52"/>
     <w:lsdException w:name="Mention" w:semiHidden="1" w:unhideWhenUsed="1"/>
     <w:lsdException w:name="Smart Hyperlink" w:semiHidden="1" w:unhideWhenUsed="1"/>
-    <w:lsdException w:name="Hashtag" w:semiHidden="1" w:unhideWhenUsed="1"/>
-    <w:lsdException w:name="Unresolved Mention" w:semiHidden="1" w:unhideWhenUsed="1"/>
-    <w:lsdException w:name="Smart Link" w:semiHidden="1" w:unhideWhenUsed="1"/>
   </w:latentStyles>
   <w:style w:type="paragraph" w:default="1" w:styleId="Navaden">
     <w:name w:val="Normal"/>
@@ -5539,6 +8085,106 @@
     <w:rsid w:val="00C006DC"/>
     <w:rPr>
       <w:vertAlign w:val="superscript"/>
+    </w:rPr>
+  </w:style>
+  <w:style w:type="paragraph" w:styleId="Besedilooblaka">
+    <w:name w:val="Balloon Text"/>
+    <w:basedOn w:val="Navaden"/>
+    <w:link w:val="BesedilooblakaZnak"/>
+    <w:uiPriority w:val="99"/>
+    <w:semiHidden/>
+    <w:unhideWhenUsed/>
+    <w:rsid w:val="00D0235C"/>
+    <w:pPr>
+      <w:spacing w:after="0" w:line="240" w:lineRule="auto"/>
+    </w:pPr>
+    <w:rPr>
+      <w:rFonts w:ascii="Times New Roman" w:hAnsi="Times New Roman" w:cs="Times New Roman"/>
+      <w:sz w:val="18"/>
+      <w:szCs w:val="18"/>
+    </w:rPr>
+  </w:style>
+  <w:style w:type="character" w:customStyle="1" w:styleId="BesedilooblakaZnak">
+    <w:name w:val="Besedilo oblačka Znak"/>
+    <w:basedOn w:val="Privzetapisavaodstavka"/>
+    <w:link w:val="Besedilooblaka"/>
+    <w:uiPriority w:val="99"/>
+    <w:semiHidden/>
+    <w:rsid w:val="00D0235C"/>
+    <w:rPr>
+      <w:rFonts w:ascii="Times New Roman" w:hAnsi="Times New Roman" w:cs="Times New Roman"/>
+      <w:sz w:val="18"/>
+      <w:szCs w:val="18"/>
+    </w:rPr>
+  </w:style>
+  <w:style w:type="character" w:styleId="Pripombasklic">
+    <w:name w:val="annotation reference"/>
+    <w:basedOn w:val="Privzetapisavaodstavka"/>
+    <w:uiPriority w:val="99"/>
+    <w:semiHidden/>
+    <w:unhideWhenUsed/>
+    <w:rsid w:val="00DE628D"/>
+    <w:rPr>
+      <w:sz w:val="18"/>
+      <w:szCs w:val="18"/>
+    </w:rPr>
+  </w:style>
+  <w:style w:type="paragraph" w:styleId="Pripombabesedilo">
+    <w:name w:val="annotation text"/>
+    <w:basedOn w:val="Navaden"/>
+    <w:link w:val="PripombabesediloZnak"/>
+    <w:uiPriority w:val="99"/>
+    <w:semiHidden/>
+    <w:unhideWhenUsed/>
+    <w:rsid w:val="00DE628D"/>
+    <w:pPr>
+      <w:spacing w:line="240" w:lineRule="auto"/>
+    </w:pPr>
+    <w:rPr>
+      <w:sz w:val="24"/>
+      <w:szCs w:val="24"/>
+    </w:rPr>
+  </w:style>
+  <w:style w:type="character" w:customStyle="1" w:styleId="PripombabesediloZnak">
+    <w:name w:val="Pripomba – besedilo Znak"/>
+    <w:basedOn w:val="Privzetapisavaodstavka"/>
+    <w:link w:val="Pripombabesedilo"/>
+    <w:uiPriority w:val="99"/>
+    <w:semiHidden/>
+    <w:rsid w:val="00DE628D"/>
+    <w:rPr>
+      <w:sz w:val="24"/>
+      <w:szCs w:val="24"/>
+    </w:rPr>
+  </w:style>
+  <w:style w:type="paragraph" w:styleId="Zadevapripombe">
+    <w:name w:val="annotation subject"/>
+    <w:basedOn w:val="Pripombabesedilo"/>
+    <w:next w:val="Pripombabesedilo"/>
+    <w:link w:val="ZadevapripombeZnak"/>
+    <w:uiPriority w:val="99"/>
+    <w:semiHidden/>
+    <w:unhideWhenUsed/>
+    <w:rsid w:val="00DE628D"/>
+    <w:rPr>
+      <w:b/>
+      <w:bCs/>
+      <w:sz w:val="20"/>
+      <w:szCs w:val="20"/>
+    </w:rPr>
+  </w:style>
+  <w:style w:type="character" w:customStyle="1" w:styleId="ZadevapripombeZnak">
+    <w:name w:val="Zadeva pripombe Znak"/>
+    <w:basedOn w:val="PripombabesediloZnak"/>
+    <w:link w:val="Zadevapripombe"/>
+    <w:uiPriority w:val="99"/>
+    <w:semiHidden/>
+    <w:rsid w:val="00DE628D"/>
+    <w:rPr>
+      <w:b/>
+      <w:bCs/>
+      <w:sz w:val="20"/>
+      <w:szCs w:val="20"/>
     </w:rPr>
   </w:style>
 </w:styles>
@@ -5844,7 +8490,7 @@
 </file>
 
 <file path=customXml/itemProps1.xml><?xml version="1.0" encoding="utf-8"?>
-<ds:datastoreItem xmlns:ds="http://schemas.openxmlformats.org/officeDocument/2006/customXml" ds:itemID="{9E6A9C50-8AF2-4209-ADE5-8C34465CA23D}">
+<ds:datastoreItem xmlns:ds="http://schemas.openxmlformats.org/officeDocument/2006/customXml" ds:itemID="{29A15D82-8756-C14D-AA24-00289F7D5DA2}">
   <ds:schemaRefs>
     <ds:schemaRef ds:uri="http://schemas.openxmlformats.org/officeDocument/2006/bibliography"/>
   </ds:schemaRefs>

</xml_diff>